<commit_message>
exploratory analysis and category fixed
</commit_message>
<xml_diff>
--- a/documents/SIAPGraphsForOutliers.docx
+++ b/documents/SIAPGraphsForOutliers.docx
@@ -1,11 +1,14 @@
 
 <file path=word/document.xml><?xml version="1.0" encoding="utf-8"?>
-<w:document xmlns:wpc="http://schemas.microsoft.com/office/word/2010/wordprocessingCanvas" xmlns:mc="http://schemas.openxmlformats.org/markup-compatibility/2006" xmlns:o="urn:schemas-microsoft-com:office:office" xmlns:r="http://schemas.openxmlformats.org/officeDocument/2006/relationships" xmlns:m="http://schemas.openxmlformats.org/officeDocument/2006/math" xmlns:v="urn:schemas-microsoft-com:vml" xmlns:wp14="http://schemas.microsoft.com/office/word/2010/wordprocessingDrawing" xmlns:wp="http://schemas.openxmlformats.org/drawingml/2006/wordprocessingDrawing" xmlns:w10="urn:schemas-microsoft-com:office:word" xmlns:w="http://schemas.openxmlformats.org/wordprocessingml/2006/main" xmlns:w14="http://schemas.microsoft.com/office/word/2010/wordml" xmlns:wpg="http://schemas.microsoft.com/office/word/2010/wordprocessingGroup" xmlns:wpi="http://schemas.microsoft.com/office/word/2010/wordprocessingInk" xmlns:wne="http://schemas.microsoft.com/office/word/2006/wordml" xmlns:wps="http://schemas.microsoft.com/office/word/2010/wordprocessingShape" mc:Ignorable="w14 wp14">
+<w:document xmlns:wpc="http://schemas.microsoft.com/office/word/2010/wordprocessingCanvas" xmlns:cx="http://schemas.microsoft.com/office/drawing/2014/chartex" xmlns:cx1="http://schemas.microsoft.com/office/drawing/2015/9/8/chartex" xmlns:cx2="http://schemas.microsoft.com/office/drawing/2015/10/21/chartex" xmlns:cx3="http://schemas.microsoft.com/office/drawing/2016/5/9/chartex" xmlns:cx4="http://schemas.microsoft.com/office/drawing/2016/5/10/chartex" xmlns:cx5="http://schemas.microsoft.com/office/drawing/2016/5/11/chartex" xmlns:cx6="http://schemas.microsoft.com/office/drawing/2016/5/12/chartex" xmlns:cx7="http://schemas.microsoft.com/office/drawing/2016/5/13/chartex" xmlns:cx8="http://schemas.microsoft.com/office/drawing/2016/5/14/chartex" xmlns:mc="http://schemas.openxmlformats.org/markup-compatibility/2006" xmlns:aink="http://schemas.microsoft.com/office/drawing/2016/ink" xmlns:am3d="http://schemas.microsoft.com/office/drawing/2017/model3d" xmlns:o="urn:schemas-microsoft-com:office:office" xmlns:oel="http://schemas.microsoft.com/office/2019/extlst" xmlns:r="http://schemas.openxmlformats.org/officeDocument/2006/relationships" xmlns:m="http://schemas.openxmlformats.org/officeDocument/2006/math" xmlns:v="urn:schemas-microsoft-com:vml" xmlns:wp14="http://schemas.microsoft.com/office/word/2010/wordprocessingDrawing" xmlns:wp="http://schemas.openxmlformats.org/drawingml/2006/wordprocessingDrawing" xmlns:w10="urn:schemas-microsoft-com:office:word" xmlns:w="http://schemas.openxmlformats.org/wordprocessingml/2006/main" xmlns:w14="http://schemas.microsoft.com/office/word/2010/wordml" xmlns:w15="http://schemas.microsoft.com/office/word/2012/wordml" xmlns:w16cex="http://schemas.microsoft.com/office/word/2018/wordml/cex" xmlns:w16cid="http://schemas.microsoft.com/office/word/2016/wordml/cid" xmlns:w16="http://schemas.microsoft.com/office/word/2018/wordml" xmlns:w16sdtdh="http://schemas.microsoft.com/office/word/2020/wordml/sdtdatahash" xmlns:w16se="http://schemas.microsoft.com/office/word/2015/wordml/symex" xmlns:wpg="http://schemas.microsoft.com/office/word/2010/wordprocessingGroup" xmlns:wpi="http://schemas.microsoft.com/office/word/2010/wordprocessingInk" xmlns:wne="http://schemas.microsoft.com/office/word/2006/wordml" xmlns:wps="http://schemas.microsoft.com/office/word/2010/wordprocessingShape" mc:Ignorable="w14 w15 w16se w16cid w16 w16cex w16sdtdh wp14">
   <w:body>
     <w:p>
       <w:r>
-        <w:drawing>
-          <wp:inline distT="0" distB="0" distL="0" distR="0" wp14:anchorId="2FCFB702" wp14:editId="4EAC9A72">
+        <w:rPr>
+          <w:noProof/>
+        </w:rPr>
+        <w:drawing>
+          <wp:inline distT="0" distB="0" distL="0" distR="0" wp14:anchorId="6F042A6B" wp14:editId="0DDC4AED">
             <wp:extent cx="5734850" cy="3600953"/>
             <wp:effectExtent l="0" t="0" r="0" b="0"/>
             <wp:docPr id="1" name="Picture 1"/>
@@ -20,7 +23,7 @@
                     <pic:cNvPicPr/>
                   </pic:nvPicPr>
                   <pic:blipFill>
-                    <a:blip r:embed="rId5"/>
+                    <a:blip r:embed="rId4"/>
                     <a:stretch>
                       <a:fillRect/>
                     </a:stretch>
@@ -44,8 +47,11 @@
         <w:br/>
       </w:r>
       <w:r>
-        <w:drawing>
-          <wp:inline distT="0" distB="0" distL="0" distR="0" wp14:anchorId="7105E93B" wp14:editId="0AD17406">
+        <w:rPr>
+          <w:noProof/>
+        </w:rPr>
+        <w:drawing>
+          <wp:inline distT="0" distB="0" distL="0" distR="0" wp14:anchorId="573329E8" wp14:editId="60DB91E1">
             <wp:extent cx="5639587" cy="3315163"/>
             <wp:effectExtent l="0" t="0" r="0" b="0"/>
             <wp:docPr id="2" name="Picture 2"/>
@@ -60,7 +66,7 @@
                     <pic:cNvPicPr/>
                   </pic:nvPicPr>
                   <pic:blipFill>
-                    <a:blip r:embed="rId6"/>
+                    <a:blip r:embed="rId5"/>
                     <a:stretch>
                       <a:fillRect/>
                     </a:stretch>
@@ -84,9 +90,12 @@
         <w:br/>
       </w:r>
       <w:r>
+        <w:rPr>
+          <w:noProof/>
+        </w:rPr>
         <w:lastRenderedPageBreak/>
         <w:drawing>
-          <wp:inline distT="0" distB="0" distL="0" distR="0" wp14:anchorId="721FE556" wp14:editId="49E9527A">
+          <wp:inline distT="0" distB="0" distL="0" distR="0" wp14:anchorId="62785474" wp14:editId="3D4CDFAD">
             <wp:extent cx="5258534" cy="3057952"/>
             <wp:effectExtent l="0" t="0" r="0" b="9525"/>
             <wp:docPr id="3" name="Picture 3"/>
@@ -101,7 +110,7 @@
                     <pic:cNvPicPr/>
                   </pic:nvPicPr>
                   <pic:blipFill>
-                    <a:blip r:embed="rId7"/>
+                    <a:blip r:embed="rId6"/>
                     <a:stretch>
                       <a:fillRect/>
                     </a:stretch>
@@ -125,8 +134,11 @@
         <w:br/>
       </w:r>
       <w:r>
-        <w:drawing>
-          <wp:inline distT="0" distB="0" distL="0" distR="0" wp14:anchorId="1635FE5C" wp14:editId="2FFE704A">
+        <w:rPr>
+          <w:noProof/>
+        </w:rPr>
+        <w:drawing>
+          <wp:inline distT="0" distB="0" distL="0" distR="0" wp14:anchorId="492DBB26" wp14:editId="7A718FB2">
             <wp:extent cx="5020376" cy="3286584"/>
             <wp:effectExtent l="0" t="0" r="8890" b="9525"/>
             <wp:docPr id="4" name="Picture 4"/>
@@ -141,7 +153,7 @@
                     <pic:cNvPicPr/>
                   </pic:nvPicPr>
                   <pic:blipFill>
-                    <a:blip r:embed="rId8"/>
+                    <a:blip r:embed="rId7"/>
                     <a:stretch>
                       <a:fillRect/>
                     </a:stretch>
@@ -165,9 +177,12 @@
         <w:br/>
       </w:r>
       <w:r>
+        <w:rPr>
+          <w:noProof/>
+        </w:rPr>
         <w:lastRenderedPageBreak/>
         <w:drawing>
-          <wp:inline distT="0" distB="0" distL="0" distR="0" wp14:anchorId="223BE663" wp14:editId="3FBCEB0A">
+          <wp:inline distT="0" distB="0" distL="0" distR="0" wp14:anchorId="71A29945" wp14:editId="05DEE4C8">
             <wp:extent cx="4887007" cy="3105583"/>
             <wp:effectExtent l="0" t="0" r="8890" b="0"/>
             <wp:docPr id="5" name="Picture 5"/>
@@ -182,7 +197,7 @@
                     <pic:cNvPicPr/>
                   </pic:nvPicPr>
                   <pic:blipFill>
-                    <a:blip r:embed="rId9"/>
+                    <a:blip r:embed="rId8"/>
                     <a:stretch>
                       <a:fillRect/>
                     </a:stretch>
@@ -206,8 +221,11 @@
         <w:br/>
       </w:r>
       <w:r>
-        <w:drawing>
-          <wp:inline distT="0" distB="0" distL="0" distR="0" wp14:anchorId="4A24ABD3" wp14:editId="756AC88D">
+        <w:rPr>
+          <w:noProof/>
+        </w:rPr>
+        <w:drawing>
+          <wp:inline distT="0" distB="0" distL="0" distR="0" wp14:anchorId="52FB71BF" wp14:editId="134782DB">
             <wp:extent cx="4715533" cy="2800741"/>
             <wp:effectExtent l="0" t="0" r="8890" b="0"/>
             <wp:docPr id="6" name="Picture 6"/>
@@ -222,7 +240,7 @@
                     <pic:cNvPicPr/>
                   </pic:nvPicPr>
                   <pic:blipFill>
-                    <a:blip r:embed="rId10"/>
+                    <a:blip r:embed="rId9"/>
                     <a:stretch>
                       <a:fillRect/>
                     </a:stretch>
@@ -246,9 +264,12 @@
         <w:br/>
       </w:r>
       <w:r>
+        <w:rPr>
+          <w:noProof/>
+        </w:rPr>
         <w:lastRenderedPageBreak/>
         <w:drawing>
-          <wp:inline distT="0" distB="0" distL="0" distR="0" wp14:anchorId="740529C3" wp14:editId="386A68FE">
+          <wp:inline distT="0" distB="0" distL="0" distR="0" wp14:anchorId="3973D690" wp14:editId="2BFB2556">
             <wp:extent cx="5039428" cy="3115110"/>
             <wp:effectExtent l="0" t="0" r="0" b="9525"/>
             <wp:docPr id="7" name="Picture 7"/>
@@ -263,7 +284,7 @@
                     <pic:cNvPicPr/>
                   </pic:nvPicPr>
                   <pic:blipFill>
-                    <a:blip r:embed="rId11"/>
+                    <a:blip r:embed="rId10"/>
                     <a:stretch>
                       <a:fillRect/>
                     </a:stretch>
@@ -287,8 +308,11 @@
         <w:br/>
       </w:r>
       <w:r>
-        <w:drawing>
-          <wp:inline distT="0" distB="0" distL="0" distR="0" wp14:anchorId="2AD04B88" wp14:editId="3DD4C012">
+        <w:rPr>
+          <w:noProof/>
+        </w:rPr>
+        <w:drawing>
+          <wp:inline distT="0" distB="0" distL="0" distR="0" wp14:anchorId="5CD4119B" wp14:editId="4EB45E72">
             <wp:extent cx="4763165" cy="2962688"/>
             <wp:effectExtent l="0" t="0" r="0" b="9525"/>
             <wp:docPr id="8" name="Picture 8"/>
@@ -303,7 +327,7 @@
                     <pic:cNvPicPr/>
                   </pic:nvPicPr>
                   <pic:blipFill>
-                    <a:blip r:embed="rId12"/>
+                    <a:blip r:embed="rId11"/>
                     <a:stretch>
                       <a:fillRect/>
                     </a:stretch>
@@ -326,9 +350,12 @@
     </w:p>
     <w:p>
       <w:r>
+        <w:rPr>
+          <w:noProof/>
+        </w:rPr>
         <w:lastRenderedPageBreak/>
         <w:drawing>
-          <wp:inline distT="0" distB="0" distL="0" distR="0" wp14:anchorId="4DF45AA7" wp14:editId="56C5EA0A">
+          <wp:inline distT="0" distB="0" distL="0" distR="0" wp14:anchorId="78980DE8" wp14:editId="7C5A7CF5">
             <wp:extent cx="4906060" cy="3143689"/>
             <wp:effectExtent l="0" t="0" r="8890" b="0"/>
             <wp:docPr id="9" name="Picture 9"/>
@@ -343,7 +370,7 @@
                     <pic:cNvPicPr/>
                   </pic:nvPicPr>
                   <pic:blipFill>
-                    <a:blip r:embed="rId13"/>
+                    <a:blip r:embed="rId12"/>
                     <a:stretch>
                       <a:fillRect/>
                     </a:stretch>
@@ -367,8 +394,11 @@
         <w:br/>
       </w:r>
       <w:r>
-        <w:drawing>
-          <wp:inline distT="0" distB="0" distL="0" distR="0" wp14:anchorId="77867834" wp14:editId="7CBE5873">
+        <w:rPr>
+          <w:noProof/>
+        </w:rPr>
+        <w:drawing>
+          <wp:inline distT="0" distB="0" distL="0" distR="0" wp14:anchorId="3678B0A0" wp14:editId="4F1CBA13">
             <wp:extent cx="4677428" cy="2819794"/>
             <wp:effectExtent l="0" t="0" r="0" b="0"/>
             <wp:docPr id="10" name="Picture 10"/>
@@ -383,7 +413,7 @@
                     <pic:cNvPicPr/>
                   </pic:nvPicPr>
                   <pic:blipFill>
-                    <a:blip r:embed="rId14"/>
+                    <a:blip r:embed="rId13"/>
                     <a:stretch>
                       <a:fillRect/>
                     </a:stretch>
@@ -407,9 +437,12 @@
         <w:br/>
       </w:r>
       <w:r>
+        <w:rPr>
+          <w:noProof/>
+        </w:rPr>
         <w:lastRenderedPageBreak/>
         <w:drawing>
-          <wp:inline distT="0" distB="0" distL="0" distR="0" wp14:anchorId="04FD20FE" wp14:editId="7DE75D14">
+          <wp:inline distT="0" distB="0" distL="0" distR="0" wp14:anchorId="1C1B3D7A" wp14:editId="5C122B3D">
             <wp:extent cx="4572638" cy="2743583"/>
             <wp:effectExtent l="0" t="0" r="0" b="0"/>
             <wp:docPr id="11" name="Picture 11"/>
@@ -424,7 +457,7 @@
                     <pic:cNvPicPr/>
                   </pic:nvPicPr>
                   <pic:blipFill>
-                    <a:blip r:embed="rId15"/>
+                    <a:blip r:embed="rId14"/>
                     <a:stretch>
                       <a:fillRect/>
                     </a:stretch>
@@ -454,9 +487,12 @@
         <w:keepNext/>
       </w:pPr>
       <w:r>
+        <w:rPr>
+          <w:noProof/>
+        </w:rPr>
         <w:lastRenderedPageBreak/>
         <w:drawing>
-          <wp:inline distT="0" distB="0" distL="0" distR="0" wp14:anchorId="5CE2EEF3" wp14:editId="08F5B913">
+          <wp:inline distT="0" distB="0" distL="0" distR="0" wp14:anchorId="4011ACA9" wp14:editId="01199FA6">
             <wp:extent cx="4505954" cy="5725324"/>
             <wp:effectExtent l="0" t="0" r="9525" b="8890"/>
             <wp:docPr id="12" name="Picture 12"/>
@@ -471,7 +507,7 @@
                     <pic:cNvPicPr/>
                   </pic:nvPicPr>
                   <pic:blipFill>
-                    <a:blip r:embed="rId16"/>
+                    <a:blip r:embed="rId15"/>
                     <a:stretch>
                       <a:fillRect/>
                     </a:stretch>
@@ -505,8 +541,11 @@
         <w:keepNext/>
       </w:pPr>
       <w:r>
-        <w:drawing>
-          <wp:inline distT="0" distB="0" distL="0" distR="0" wp14:anchorId="11A2B60A" wp14:editId="2A2E498B">
+        <w:rPr>
+          <w:noProof/>
+        </w:rPr>
+        <w:drawing>
+          <wp:inline distT="0" distB="0" distL="0" distR="0" wp14:anchorId="4F0E4506" wp14:editId="717AC6FA">
             <wp:extent cx="2419688" cy="314369"/>
             <wp:effectExtent l="0" t="0" r="0" b="9525"/>
             <wp:docPr id="13" name="Picture 13"/>
@@ -521,7 +560,7 @@
                     <pic:cNvPicPr/>
                   </pic:nvPicPr>
                   <pic:blipFill>
-                    <a:blip r:embed="rId17"/>
+                    <a:blip r:embed="rId16"/>
                     <a:stretch>
                       <a:fillRect/>
                     </a:stretch>
@@ -559,8 +598,11 @@
         <w:br/>
       </w:r>
       <w:r>
-        <w:drawing>
-          <wp:inline distT="0" distB="0" distL="0" distR="0" wp14:anchorId="4BB38EB0" wp14:editId="4275CEBA">
+        <w:rPr>
+          <w:noProof/>
+        </w:rPr>
+        <w:drawing>
+          <wp:inline distT="0" distB="0" distL="0" distR="0" wp14:anchorId="0E305B49" wp14:editId="702AB9BC">
             <wp:extent cx="2457793" cy="362001"/>
             <wp:effectExtent l="0" t="0" r="0" b="0"/>
             <wp:docPr id="14" name="Picture 14"/>
@@ -575,7 +617,7 @@
                     <pic:cNvPicPr/>
                   </pic:nvPicPr>
                   <pic:blipFill>
-                    <a:blip r:embed="rId18"/>
+                    <a:blip r:embed="rId17"/>
                     <a:stretch>
                       <a:fillRect/>
                     </a:stretch>
@@ -618,8 +660,11 @@
         <w:br/>
       </w:r>
       <w:r>
-        <w:drawing>
-          <wp:inline distT="0" distB="0" distL="0" distR="0" wp14:anchorId="2FF017DE" wp14:editId="28D06A47">
+        <w:rPr>
+          <w:noProof/>
+        </w:rPr>
+        <w:drawing>
+          <wp:inline distT="0" distB="0" distL="0" distR="0" wp14:anchorId="322466AC" wp14:editId="39839440">
             <wp:extent cx="5943600" cy="3350895"/>
             <wp:effectExtent l="0" t="0" r="0" b="1905"/>
             <wp:docPr id="15" name="Picture 15"/>
@@ -634,7 +679,7 @@
                     <pic:cNvPicPr/>
                   </pic:nvPicPr>
                   <pic:blipFill>
-                    <a:blip r:embed="rId19"/>
+                    <a:blip r:embed="rId18"/>
                     <a:stretch>
                       <a:fillRect/>
                     </a:stretch>
@@ -668,8 +713,11 @@
         <w:keepNext/>
       </w:pPr>
       <w:r>
-        <w:drawing>
-          <wp:inline distT="0" distB="0" distL="0" distR="0" wp14:anchorId="19DEB9D3" wp14:editId="108B9119">
+        <w:rPr>
+          <w:noProof/>
+        </w:rPr>
+        <w:drawing>
+          <wp:inline distT="0" distB="0" distL="0" distR="0" wp14:anchorId="07DB24D5" wp14:editId="7D20C116">
             <wp:extent cx="5943600" cy="3361690"/>
             <wp:effectExtent l="0" t="0" r="0" b="0"/>
             <wp:docPr id="16" name="Picture 16"/>
@@ -684,7 +732,7 @@
                     <pic:cNvPicPr/>
                   </pic:nvPicPr>
                   <pic:blipFill>
-                    <a:blip r:embed="rId20"/>
+                    <a:blip r:embed="rId19"/>
                     <a:stretch>
                       <a:fillRect/>
                     </a:stretch>
@@ -712,8 +760,163 @@
       <w:r>
         <w:t>Correlation with outliers</w:t>
       </w:r>
-      <w:bookmarkStart w:id="0" w:name="_GoBack"/>
-      <w:bookmarkEnd w:id="0"/>
+    </w:p>
+    <w:p/>
+    <w:p/>
+    <w:p>
+      <w:pPr>
+        <w:keepNext/>
+      </w:pPr>
+      <w:r>
+        <w:lastRenderedPageBreak/>
+        <w:drawing>
+          <wp:inline distT="0" distB="0" distL="0" distR="0" wp14:anchorId="6E3067E6" wp14:editId="520ED6B1">
+            <wp:extent cx="5125165" cy="3762900"/>
+            <wp:effectExtent l="0" t="0" r="0" b="9525"/>
+            <wp:docPr id="17" name="Picture 17"/>
+            <wp:cNvGraphicFramePr>
+              <a:graphicFrameLocks xmlns:a="http://schemas.openxmlformats.org/drawingml/2006/main" noChangeAspect="1"/>
+            </wp:cNvGraphicFramePr>
+            <a:graphic xmlns:a="http://schemas.openxmlformats.org/drawingml/2006/main">
+              <a:graphicData uri="http://schemas.openxmlformats.org/drawingml/2006/picture">
+                <pic:pic xmlns:pic="http://schemas.openxmlformats.org/drawingml/2006/picture">
+                  <pic:nvPicPr>
+                    <pic:cNvPr id="1" name=""/>
+                    <pic:cNvPicPr/>
+                  </pic:nvPicPr>
+                  <pic:blipFill>
+                    <a:blip r:embed="rId20"/>
+                    <a:stretch>
+                      <a:fillRect/>
+                    </a:stretch>
+                  </pic:blipFill>
+                  <pic:spPr>
+                    <a:xfrm>
+                      <a:off x="0" y="0"/>
+                      <a:ext cx="5125165" cy="3762900"/>
+                    </a:xfrm>
+                    <a:prstGeom prst="rect">
+                      <a:avLst/>
+                    </a:prstGeom>
+                  </pic:spPr>
+                </pic:pic>
+              </a:graphicData>
+            </a:graphic>
+          </wp:inline>
+        </w:drawing>
+      </w:r>
+    </w:p>
+    <w:p>
+      <w:pPr>
+        <w:pStyle w:val="Caption"/>
+      </w:pPr>
+      <w:r>
+        <w:t>Kasnjenje za svaki dan u sedmici</w:t>
+      </w:r>
+    </w:p>
+    <w:p/>
+    <w:p>
+      <w:pPr>
+        <w:keepNext/>
+      </w:pPr>
+      <w:r>
+        <w:lastRenderedPageBreak/>
+        <w:drawing>
+          <wp:inline distT="0" distB="0" distL="0" distR="0" wp14:anchorId="747CBF05" wp14:editId="70B907AB">
+            <wp:extent cx="5058481" cy="3829584"/>
+            <wp:effectExtent l="0" t="0" r="8890" b="0"/>
+            <wp:docPr id="18" name="Picture 18"/>
+            <wp:cNvGraphicFramePr>
+              <a:graphicFrameLocks xmlns:a="http://schemas.openxmlformats.org/drawingml/2006/main" noChangeAspect="1"/>
+            </wp:cNvGraphicFramePr>
+            <a:graphic xmlns:a="http://schemas.openxmlformats.org/drawingml/2006/main">
+              <a:graphicData uri="http://schemas.openxmlformats.org/drawingml/2006/picture">
+                <pic:pic xmlns:pic="http://schemas.openxmlformats.org/drawingml/2006/picture">
+                  <pic:nvPicPr>
+                    <pic:cNvPr id="1" name=""/>
+                    <pic:cNvPicPr/>
+                  </pic:nvPicPr>
+                  <pic:blipFill>
+                    <a:blip r:embed="rId21"/>
+                    <a:stretch>
+                      <a:fillRect/>
+                    </a:stretch>
+                  </pic:blipFill>
+                  <pic:spPr>
+                    <a:xfrm>
+                      <a:off x="0" y="0"/>
+                      <a:ext cx="5058481" cy="3829584"/>
+                    </a:xfrm>
+                    <a:prstGeom prst="rect">
+                      <a:avLst/>
+                    </a:prstGeom>
+                  </pic:spPr>
+                </pic:pic>
+              </a:graphicData>
+            </a:graphic>
+          </wp:inline>
+        </w:drawing>
+      </w:r>
+    </w:p>
+    <w:p>
+      <w:pPr>
+        <w:pStyle w:val="Caption"/>
+      </w:pPr>
+      <w:r>
+        <w:t>Kasnjenje po mjesecima</w:t>
+      </w:r>
+    </w:p>
+    <w:p/>
+    <w:p>
+      <w:pPr>
+        <w:keepNext/>
+      </w:pPr>
+      <w:r>
+        <w:lastRenderedPageBreak/>
+        <w:drawing>
+          <wp:inline distT="0" distB="0" distL="0" distR="0" wp14:anchorId="1FFFEC0D" wp14:editId="380F67D2">
+            <wp:extent cx="5906324" cy="4382112"/>
+            <wp:effectExtent l="0" t="0" r="0" b="0"/>
+            <wp:docPr id="19" name="Picture 19"/>
+            <wp:cNvGraphicFramePr>
+              <a:graphicFrameLocks xmlns:a="http://schemas.openxmlformats.org/drawingml/2006/main" noChangeAspect="1"/>
+            </wp:cNvGraphicFramePr>
+            <a:graphic xmlns:a="http://schemas.openxmlformats.org/drawingml/2006/main">
+              <a:graphicData uri="http://schemas.openxmlformats.org/drawingml/2006/picture">
+                <pic:pic xmlns:pic="http://schemas.openxmlformats.org/drawingml/2006/picture">
+                  <pic:nvPicPr>
+                    <pic:cNvPr id="1" name=""/>
+                    <pic:cNvPicPr/>
+                  </pic:nvPicPr>
+                  <pic:blipFill>
+                    <a:blip r:embed="rId22"/>
+                    <a:stretch>
+                      <a:fillRect/>
+                    </a:stretch>
+                  </pic:blipFill>
+                  <pic:spPr>
+                    <a:xfrm>
+                      <a:off x="0" y="0"/>
+                      <a:ext cx="5906324" cy="4382112"/>
+                    </a:xfrm>
+                    <a:prstGeom prst="rect">
+                      <a:avLst/>
+                    </a:prstGeom>
+                  </pic:spPr>
+                </pic:pic>
+              </a:graphicData>
+            </a:graphic>
+          </wp:inline>
+        </w:drawing>
+      </w:r>
+    </w:p>
+    <w:p>
+      <w:pPr>
+        <w:pStyle w:val="Caption"/>
+      </w:pPr>
+      <w:r>
+        <w:t>Kasnjenje po godisnjim dobima</w:t>
+      </w:r>
     </w:p>
     <w:sectPr>
       <w:pgSz w:w="12240" w:h="15840"/>
@@ -726,7 +929,7 @@
 </file>
 
 <file path=word/styles.xml><?xml version="1.0" encoding="utf-8"?>
-<w:styles xmlns:mc="http://schemas.openxmlformats.org/markup-compatibility/2006" xmlns:r="http://schemas.openxmlformats.org/officeDocument/2006/relationships" xmlns:w="http://schemas.openxmlformats.org/wordprocessingml/2006/main" xmlns:w14="http://schemas.microsoft.com/office/word/2010/wordml" mc:Ignorable="w14">
+<w:styles xmlns:mc="http://schemas.openxmlformats.org/markup-compatibility/2006" xmlns:r="http://schemas.openxmlformats.org/officeDocument/2006/relationships" xmlns:w="http://schemas.openxmlformats.org/wordprocessingml/2006/main" xmlns:w14="http://schemas.microsoft.com/office/word/2010/wordml" xmlns:w15="http://schemas.microsoft.com/office/word/2012/wordml" xmlns:w16cex="http://schemas.microsoft.com/office/word/2018/wordml/cex" xmlns:w16cid="http://schemas.microsoft.com/office/word/2016/wordml/cid" xmlns:w16="http://schemas.microsoft.com/office/word/2018/wordml" xmlns:w16sdtdh="http://schemas.microsoft.com/office/word/2020/wordml/sdtdatahash" xmlns:w16se="http://schemas.microsoft.com/office/word/2015/wordml/symex" mc:Ignorable="w14 w15 w16se w16cid w16 w16cex w16sdtdh">
   <w:docDefaults>
     <w:rPrDefault>
       <w:rPr>
@@ -742,383 +945,383 @@
       </w:pPr>
     </w:pPrDefault>
   </w:docDefaults>
-  <w:latentStyles w:defLockedState="0" w:defUIPriority="99" w:defSemiHidden="1" w:defUnhideWhenUsed="1" w:defQFormat="0" w:count="267">
-    <w:lsdException w:name="Normal" w:semiHidden="0" w:uiPriority="0" w:unhideWhenUsed="0" w:qFormat="1"/>
-    <w:lsdException w:name="heading 1" w:semiHidden="0" w:uiPriority="9" w:unhideWhenUsed="0" w:qFormat="1"/>
-    <w:lsdException w:name="heading 2" w:uiPriority="9" w:qFormat="1"/>
-    <w:lsdException w:name="heading 3" w:uiPriority="9" w:qFormat="1"/>
-    <w:lsdException w:name="heading 4" w:uiPriority="9" w:qFormat="1"/>
-    <w:lsdException w:name="heading 5" w:uiPriority="9" w:qFormat="1"/>
-    <w:lsdException w:name="heading 6" w:uiPriority="9" w:qFormat="1"/>
-    <w:lsdException w:name="heading 7" w:uiPriority="9" w:qFormat="1"/>
-    <w:lsdException w:name="heading 8" w:uiPriority="9" w:qFormat="1"/>
-    <w:lsdException w:name="heading 9" w:uiPriority="9" w:qFormat="1"/>
-    <w:lsdException w:name="toc 1" w:uiPriority="39"/>
-    <w:lsdException w:name="toc 2" w:uiPriority="39"/>
-    <w:lsdException w:name="toc 3" w:uiPriority="39"/>
-    <w:lsdException w:name="toc 4" w:uiPriority="39"/>
-    <w:lsdException w:name="toc 5" w:uiPriority="39"/>
-    <w:lsdException w:name="toc 6" w:uiPriority="39"/>
-    <w:lsdException w:name="toc 7" w:uiPriority="39"/>
-    <w:lsdException w:name="toc 8" w:uiPriority="39"/>
-    <w:lsdException w:name="toc 9" w:uiPriority="39"/>
-    <w:lsdException w:name="caption" w:uiPriority="35" w:qFormat="1"/>
-    <w:lsdException w:name="Title" w:semiHidden="0" w:uiPriority="10" w:unhideWhenUsed="0" w:qFormat="1"/>
-    <w:lsdException w:name="Default Paragraph Font" w:uiPriority="1"/>
-    <w:lsdException w:name="Subtitle" w:semiHidden="0" w:uiPriority="11" w:unhideWhenUsed="0" w:qFormat="1"/>
-    <w:lsdException w:name="Strong" w:semiHidden="0" w:uiPriority="22" w:unhideWhenUsed="0" w:qFormat="1"/>
-    <w:lsdException w:name="Emphasis" w:semiHidden="0" w:uiPriority="20" w:unhideWhenUsed="0" w:qFormat="1"/>
-    <w:lsdException w:name="Table Grid" w:semiHidden="0" w:uiPriority="59" w:unhideWhenUsed="0"/>
-    <w:lsdException w:name="Placeholder Text" w:unhideWhenUsed="0"/>
-    <w:lsdException w:name="No Spacing" w:semiHidden="0" w:uiPriority="1" w:unhideWhenUsed="0" w:qFormat="1"/>
-    <w:lsdException w:name="Light Shading" w:semiHidden="0" w:uiPriority="60" w:unhideWhenUsed="0"/>
-    <w:lsdException w:name="Light List" w:semiHidden="0" w:uiPriority="61" w:unhideWhenUsed="0"/>
-    <w:lsdException w:name="Light Grid" w:semiHidden="0" w:uiPriority="62" w:unhideWhenUsed="0"/>
-    <w:lsdException w:name="Medium Shading 1" w:semiHidden="0" w:uiPriority="63" w:unhideWhenUsed="0"/>
-    <w:lsdException w:name="Medium Shading 2" w:semiHidden="0" w:uiPriority="64" w:unhideWhenUsed="0"/>
-    <w:lsdException w:name="Medium List 1" w:semiHidden="0" w:uiPriority="65" w:unhideWhenUsed="0"/>
-    <w:lsdException w:name="Medium List 2" w:semiHidden="0" w:uiPriority="66" w:unhideWhenUsed="0"/>
-    <w:lsdException w:name="Medium Grid 1" w:semiHidden="0" w:uiPriority="67" w:unhideWhenUsed="0"/>
-    <w:lsdException w:name="Medium Grid 2" w:semiHidden="0" w:uiPriority="68" w:unhideWhenUsed="0"/>
-    <w:lsdException w:name="Medium Grid 3" w:semiHidden="0" w:uiPriority="69" w:unhideWhenUsed="0"/>
-    <w:lsdException w:name="Dark List" w:semiHidden="0" w:uiPriority="70" w:unhideWhenUsed="0"/>
-    <w:lsdException w:name="Colorful Shading" w:semiHidden="0" w:uiPriority="71" w:unhideWhenUsed="0"/>
-    <w:lsdException w:name="Colorful List" w:semiHidden="0" w:uiPriority="72" w:unhideWhenUsed="0"/>
-    <w:lsdException w:name="Colorful Grid" w:semiHidden="0" w:uiPriority="73" w:unhideWhenUsed="0"/>
-    <w:lsdException w:name="Light Shading Accent 1" w:semiHidden="0" w:uiPriority="60" w:unhideWhenUsed="0"/>
-    <w:lsdException w:name="Light List Accent 1" w:semiHidden="0" w:uiPriority="61" w:unhideWhenUsed="0"/>
-    <w:lsdException w:name="Light Grid Accent 1" w:semiHidden="0" w:uiPriority="62" w:unhideWhenUsed="0"/>
-    <w:lsdException w:name="Medium Shading 1 Accent 1" w:semiHidden="0" w:uiPriority="63" w:unhideWhenUsed="0"/>
-    <w:lsdException w:name="Medium Shading 2 Accent 1" w:semiHidden="0" w:uiPriority="64" w:unhideWhenUsed="0"/>
-    <w:lsdException w:name="Medium List 1 Accent 1" w:semiHidden="0" w:uiPriority="65" w:unhideWhenUsed="0"/>
-    <w:lsdException w:name="Revision" w:unhideWhenUsed="0"/>
-    <w:lsdException w:name="List Paragraph" w:semiHidden="0" w:uiPriority="34" w:unhideWhenUsed="0" w:qFormat="1"/>
-    <w:lsdException w:name="Quote" w:semiHidden="0" w:uiPriority="29" w:unhideWhenUsed="0" w:qFormat="1"/>
-    <w:lsdException w:name="Intense Quote" w:semiHidden="0" w:uiPriority="30" w:unhideWhenUsed="0" w:qFormat="1"/>
-    <w:lsdException w:name="Medium List 2 Accent 1" w:semiHidden="0" w:uiPriority="66" w:unhideWhenUsed="0"/>
-    <w:lsdException w:name="Medium Grid 1 Accent 1" w:semiHidden="0" w:uiPriority="67" w:unhideWhenUsed="0"/>
-    <w:lsdException w:name="Medium Grid 2 Accent 1" w:semiHidden="0" w:uiPriority="68" w:unhideWhenUsed="0"/>
-    <w:lsdException w:name="Medium Grid 3 Accent 1" w:semiHidden="0" w:uiPriority="69" w:unhideWhenUsed="0"/>
-    <w:lsdException w:name="Dark List Accent 1" w:semiHidden="0" w:uiPriority="70" w:unhideWhenUsed="0"/>
-    <w:lsdException w:name="Colorful Shading Accent 1" w:semiHidden="0" w:uiPriority="71" w:unhideWhenUsed="0"/>
-    <w:lsdException w:name="Colorful List Accent 1" w:semiHidden="0" w:uiPriority="72" w:unhideWhenUsed="0"/>
-    <w:lsdException w:name="Colorful Grid Accent 1" w:semiHidden="0" w:uiPriority="73" w:unhideWhenUsed="0"/>
-    <w:lsdException w:name="Light Shading Accent 2" w:semiHidden="0" w:uiPriority="60" w:unhideWhenUsed="0"/>
-    <w:lsdException w:name="Light List Accent 2" w:semiHidden="0" w:uiPriority="61" w:unhideWhenUsed="0"/>
-    <w:lsdException w:name="Light Grid Accent 2" w:semiHidden="0" w:uiPriority="62" w:unhideWhenUsed="0"/>
-    <w:lsdException w:name="Medium Shading 1 Accent 2" w:semiHidden="0" w:uiPriority="63" w:unhideWhenUsed="0"/>
-    <w:lsdException w:name="Medium Shading 2 Accent 2" w:semiHidden="0" w:uiPriority="64" w:unhideWhenUsed="0"/>
-    <w:lsdException w:name="Medium List 1 Accent 2" w:semiHidden="0" w:uiPriority="65" w:unhideWhenUsed="0"/>
-    <w:lsdException w:name="Medium List 2 Accent 2" w:semiHidden="0" w:uiPriority="66" w:unhideWhenUsed="0"/>
-    <w:lsdException w:name="Medium Grid 1 Accent 2" w:semiHidden="0" w:uiPriority="67" w:unhideWhenUsed="0"/>
-    <w:lsdException w:name="Medium Grid 2 Accent 2" w:semiHidden="0" w:uiPriority="68" w:unhideWhenUsed="0"/>
-    <w:lsdException w:name="Medium Grid 3 Accent 2" w:semiHidden="0" w:uiPriority="69" w:unhideWhenUsed="0"/>
-    <w:lsdException w:name="Dark List Accent 2" w:semiHidden="0" w:uiPriority="70" w:unhideWhenUsed="0"/>
-    <w:lsdException w:name="Colorful Shading Accent 2" w:semiHidden="0" w:uiPriority="71" w:unhideWhenUsed="0"/>
-    <w:lsdException w:name="Colorful List Accent 2" w:semiHidden="0" w:uiPriority="72" w:unhideWhenUsed="0"/>
-    <w:lsdException w:name="Colorful Grid Accent 2" w:semiHidden="0" w:uiPriority="73" w:unhideWhenUsed="0"/>
-    <w:lsdException w:name="Light Shading Accent 3" w:semiHidden="0" w:uiPriority="60" w:unhideWhenUsed="0"/>
-    <w:lsdException w:name="Light List Accent 3" w:semiHidden="0" w:uiPriority="61" w:unhideWhenUsed="0"/>
-    <w:lsdException w:name="Light Grid Accent 3" w:semiHidden="0" w:uiPriority="62" w:unhideWhenUsed="0"/>
-    <w:lsdException w:name="Medium Shading 1 Accent 3" w:semiHidden="0" w:uiPriority="63" w:unhideWhenUsed="0"/>
-    <w:lsdException w:name="Medium Shading 2 Accent 3" w:semiHidden="0" w:uiPriority="64" w:unhideWhenUsed="0"/>
-    <w:lsdException w:name="Medium List 1 Accent 3" w:semiHidden="0" w:uiPriority="65" w:unhideWhenUsed="0"/>
-    <w:lsdException w:name="Medium List 2 Accent 3" w:semiHidden="0" w:uiPriority="66" w:unhideWhenUsed="0"/>
-    <w:lsdException w:name="Medium Grid 1 Accent 3" w:semiHidden="0" w:uiPriority="67" w:unhideWhenUsed="0"/>
-    <w:lsdException w:name="Medium Grid 2 Accent 3" w:semiHidden="0" w:uiPriority="68" w:unhideWhenUsed="0"/>
-    <w:lsdException w:name="Medium Grid 3 Accent 3" w:semiHidden="0" w:uiPriority="69" w:unhideWhenUsed="0"/>
-    <w:lsdException w:name="Dark List Accent 3" w:semiHidden="0" w:uiPriority="70" w:unhideWhenUsed="0"/>
-    <w:lsdException w:name="Colorful Shading Accent 3" w:semiHidden="0" w:uiPriority="71" w:unhideWhenUsed="0"/>
-    <w:lsdException w:name="Colorful List Accent 3" w:semiHidden="0" w:uiPriority="72" w:unhideWhenUsed="0"/>
-    <w:lsdException w:name="Colorful Grid Accent 3" w:semiHidden="0" w:uiPriority="73" w:unhideWhenUsed="0"/>
-    <w:lsdException w:name="Light Shading Accent 4" w:semiHidden="0" w:uiPriority="60" w:unhideWhenUsed="0"/>
-    <w:lsdException w:name="Light List Accent 4" w:semiHidden="0" w:uiPriority="61" w:unhideWhenUsed="0"/>
-    <w:lsdException w:name="Light Grid Accent 4" w:semiHidden="0" w:uiPriority="62" w:unhideWhenUsed="0"/>
-    <w:lsdException w:name="Medium Shading 1 Accent 4" w:semiHidden="0" w:uiPriority="63" w:unhideWhenUsed="0"/>
-    <w:lsdException w:name="Medium Shading 2 Accent 4" w:semiHidden="0" w:uiPriority="64" w:unhideWhenUsed="0"/>
-    <w:lsdException w:name="Medium List 1 Accent 4" w:semiHidden="0" w:uiPriority="65" w:unhideWhenUsed="0"/>
-    <w:lsdException w:name="Medium List 2 Accent 4" w:semiHidden="0" w:uiPriority="66" w:unhideWhenUsed="0"/>
-    <w:lsdException w:name="Medium Grid 1 Accent 4" w:semiHidden="0" w:uiPriority="67" w:unhideWhenUsed="0"/>
-    <w:lsdException w:name="Medium Grid 2 Accent 4" w:semiHidden="0" w:uiPriority="68" w:unhideWhenUsed="0"/>
-    <w:lsdException w:name="Medium Grid 3 Accent 4" w:semiHidden="0" w:uiPriority="69" w:unhideWhenUsed="0"/>
-    <w:lsdException w:name="Dark List Accent 4" w:semiHidden="0" w:uiPriority="70" w:unhideWhenUsed="0"/>
-    <w:lsdException w:name="Colorful Shading Accent 4" w:semiHidden="0" w:uiPriority="71" w:unhideWhenUsed="0"/>
-    <w:lsdException w:name="Colorful List Accent 4" w:semiHidden="0" w:uiPriority="72" w:unhideWhenUsed="0"/>
-    <w:lsdException w:name="Colorful Grid Accent 4" w:semiHidden="0" w:uiPriority="73" w:unhideWhenUsed="0"/>
-    <w:lsdException w:name="Light Shading Accent 5" w:semiHidden="0" w:uiPriority="60" w:unhideWhenUsed="0"/>
-    <w:lsdException w:name="Light List Accent 5" w:semiHidden="0" w:uiPriority="61" w:unhideWhenUsed="0"/>
-    <w:lsdException w:name="Light Grid Accent 5" w:semiHidden="0" w:uiPriority="62" w:unhideWhenUsed="0"/>
-    <w:lsdException w:name="Medium Shading 1 Accent 5" w:semiHidden="0" w:uiPriority="63" w:unhideWhenUsed="0"/>
-    <w:lsdException w:name="Medium Shading 2 Accent 5" w:semiHidden="0" w:uiPriority="64" w:unhideWhenUsed="0"/>
-    <w:lsdException w:name="Medium List 1 Accent 5" w:semiHidden="0" w:uiPriority="65" w:unhideWhenUsed="0"/>
-    <w:lsdException w:name="Medium List 2 Accent 5" w:semiHidden="0" w:uiPriority="66" w:unhideWhenUsed="0"/>
-    <w:lsdException w:name="Medium Grid 1 Accent 5" w:semiHidden="0" w:uiPriority="67" w:unhideWhenUsed="0"/>
-    <w:lsdException w:name="Medium Grid 2 Accent 5" w:semiHidden="0" w:uiPriority="68" w:unhideWhenUsed="0"/>
-    <w:lsdException w:name="Medium Grid 3 Accent 5" w:semiHidden="0" w:uiPriority="69" w:unhideWhenUsed="0"/>
-    <w:lsdException w:name="Dark List Accent 5" w:semiHidden="0" w:uiPriority="70" w:unhideWhenUsed="0"/>
-    <w:lsdException w:name="Colorful Shading Accent 5" w:semiHidden="0" w:uiPriority="71" w:unhideWhenUsed="0"/>
-    <w:lsdException w:name="Colorful List Accent 5" w:semiHidden="0" w:uiPriority="72" w:unhideWhenUsed="0"/>
-    <w:lsdException w:name="Colorful Grid Accent 5" w:semiHidden="0" w:uiPriority="73" w:unhideWhenUsed="0"/>
-    <w:lsdException w:name="Light Shading Accent 6" w:semiHidden="0" w:uiPriority="60" w:unhideWhenUsed="0"/>
-    <w:lsdException w:name="Light List Accent 6" w:semiHidden="0" w:uiPriority="61" w:unhideWhenUsed="0"/>
-    <w:lsdException w:name="Light Grid Accent 6" w:semiHidden="0" w:uiPriority="62" w:unhideWhenUsed="0"/>
-    <w:lsdException w:name="Medium Shading 1 Accent 6" w:semiHidden="0" w:uiPriority="63" w:unhideWhenUsed="0"/>
-    <w:lsdException w:name="Medium Shading 2 Accent 6" w:semiHidden="0" w:uiPriority="64" w:unhideWhenUsed="0"/>
-    <w:lsdException w:name="Medium List 1 Accent 6" w:semiHidden="0" w:uiPriority="65" w:unhideWhenUsed="0"/>
-    <w:lsdException w:name="Medium List 2 Accent 6" w:semiHidden="0" w:uiPriority="66" w:unhideWhenUsed="0"/>
-    <w:lsdException w:name="Medium Grid 1 Accent 6" w:semiHidden="0" w:uiPriority="67" w:unhideWhenUsed="0"/>
-    <w:lsdException w:name="Medium Grid 2 Accent 6" w:semiHidden="0" w:uiPriority="68" w:unhideWhenUsed="0"/>
-    <w:lsdException w:name="Medium Grid 3 Accent 6" w:semiHidden="0" w:uiPriority="69" w:unhideWhenUsed="0"/>
-    <w:lsdException w:name="Dark List Accent 6" w:semiHidden="0" w:uiPriority="70" w:unhideWhenUsed="0"/>
-    <w:lsdException w:name="Colorful Shading Accent 6" w:semiHidden="0" w:uiPriority="71" w:unhideWhenUsed="0"/>
-    <w:lsdException w:name="Colorful List Accent 6" w:semiHidden="0" w:uiPriority="72" w:unhideWhenUsed="0"/>
-    <w:lsdException w:name="Colorful Grid Accent 6" w:semiHidden="0" w:uiPriority="73" w:unhideWhenUsed="0"/>
-    <w:lsdException w:name="Subtle Emphasis" w:semiHidden="0" w:uiPriority="19" w:unhideWhenUsed="0" w:qFormat="1"/>
-    <w:lsdException w:name="Intense Emphasis" w:semiHidden="0" w:uiPriority="21" w:unhideWhenUsed="0" w:qFormat="1"/>
-    <w:lsdException w:name="Subtle Reference" w:semiHidden="0" w:uiPriority="31" w:unhideWhenUsed="0" w:qFormat="1"/>
-    <w:lsdException w:name="Intense Reference" w:semiHidden="0" w:uiPriority="32" w:unhideWhenUsed="0" w:qFormat="1"/>
-    <w:lsdException w:name="Book Title" w:semiHidden="0" w:uiPriority="33" w:unhideWhenUsed="0" w:qFormat="1"/>
-    <w:lsdException w:name="Bibliography" w:uiPriority="37"/>
-    <w:lsdException w:name="TOC Heading" w:uiPriority="39" w:qFormat="1"/>
-  </w:latentStyles>
-  <w:style w:type="paragraph" w:default="1" w:styleId="Normal">
-    <w:name w:val="Normal"/>
-    <w:qFormat/>
-  </w:style>
-  <w:style w:type="character" w:default="1" w:styleId="DefaultParagraphFont">
-    <w:name w:val="Default Paragraph Font"/>
-    <w:uiPriority w:val="1"/>
-    <w:semiHidden/>
-    <w:unhideWhenUsed/>
-  </w:style>
-  <w:style w:type="table" w:default="1" w:styleId="TableNormal">
-    <w:name w:val="Normal Table"/>
-    <w:uiPriority w:val="99"/>
-    <w:semiHidden/>
-    <w:unhideWhenUsed/>
-    <w:tblPr>
-      <w:tblInd w:w="0" w:type="dxa"/>
-      <w:tblCellMar>
-        <w:top w:w="0" w:type="dxa"/>
-        <w:left w:w="108" w:type="dxa"/>
-        <w:bottom w:w="0" w:type="dxa"/>
-        <w:right w:w="108" w:type="dxa"/>
-      </w:tblCellMar>
-    </w:tblPr>
-  </w:style>
-  <w:style w:type="numbering" w:default="1" w:styleId="NoList">
-    <w:name w:val="No List"/>
-    <w:uiPriority w:val="99"/>
-    <w:semiHidden/>
-    <w:unhideWhenUsed/>
-  </w:style>
-  <w:style w:type="paragraph" w:styleId="BalloonText">
-    <w:name w:val="Balloon Text"/>
-    <w:basedOn w:val="Normal"/>
-    <w:link w:val="BalloonTextChar"/>
-    <w:uiPriority w:val="99"/>
-    <w:semiHidden/>
-    <w:unhideWhenUsed/>
-    <w:rsid w:val="00AC21DF"/>
-    <w:pPr>
-      <w:spacing w:after="0" w:line="240" w:lineRule="auto"/>
-    </w:pPr>
-    <w:rPr>
-      <w:rFonts w:ascii="Tahoma" w:hAnsi="Tahoma" w:cs="Tahoma"/>
-      <w:sz w:val="16"/>
-      <w:szCs w:val="16"/>
-    </w:rPr>
-  </w:style>
-  <w:style w:type="character" w:customStyle="1" w:styleId="BalloonTextChar">
-    <w:name w:val="Balloon Text Char"/>
-    <w:basedOn w:val="DefaultParagraphFont"/>
-    <w:link w:val="BalloonText"/>
-    <w:uiPriority w:val="99"/>
-    <w:semiHidden/>
-    <w:rsid w:val="00AC21DF"/>
-    <w:rPr>
-      <w:rFonts w:ascii="Tahoma" w:hAnsi="Tahoma" w:cs="Tahoma"/>
-      <w:sz w:val="16"/>
-      <w:szCs w:val="16"/>
-    </w:rPr>
-  </w:style>
-  <w:style w:type="paragraph" w:styleId="Caption">
-    <w:name w:val="caption"/>
-    <w:basedOn w:val="Normal"/>
-    <w:next w:val="Normal"/>
-    <w:uiPriority w:val="35"/>
-    <w:unhideWhenUsed/>
-    <w:qFormat/>
-    <w:rsid w:val="00A54942"/>
-    <w:pPr>
-      <w:spacing w:line="240" w:lineRule="auto"/>
-    </w:pPr>
-    <w:rPr>
-      <w:b/>
-      <w:bCs/>
-      <w:color w:val="4F81BD" w:themeColor="accent1"/>
-      <w:sz w:val="18"/>
-      <w:szCs w:val="18"/>
-    </w:rPr>
-  </w:style>
-</w:styles>
-</file>
-
-<file path=word/stylesWithEffects.xml><?xml version="1.0" encoding="utf-8"?>
-<w:styles xmlns:wpc="http://schemas.microsoft.com/office/word/2010/wordprocessingCanvas" xmlns:mc="http://schemas.openxmlformats.org/markup-compatibility/2006" xmlns:o="urn:schemas-microsoft-com:office:office" xmlns:r="http://schemas.openxmlformats.org/officeDocument/2006/relationships" xmlns:m="http://schemas.openxmlformats.org/officeDocument/2006/math" xmlns:v="urn:schemas-microsoft-com:vml" xmlns:wp14="http://schemas.microsoft.com/office/word/2010/wordprocessingDrawing" xmlns:wp="http://schemas.openxmlformats.org/drawingml/2006/wordprocessingDrawing" xmlns:w10="urn:schemas-microsoft-com:office:word" xmlns:w="http://schemas.openxmlformats.org/wordprocessingml/2006/main" xmlns:w14="http://schemas.microsoft.com/office/word/2010/wordml" xmlns:wpg="http://schemas.microsoft.com/office/word/2010/wordprocessingGroup" xmlns:wpi="http://schemas.microsoft.com/office/word/2010/wordprocessingInk" xmlns:wne="http://schemas.microsoft.com/office/word/2006/wordml" xmlns:wps="http://schemas.microsoft.com/office/word/2010/wordprocessingShape" mc:Ignorable="w14 wp14">
-  <w:docDefaults>
-    <w:rPrDefault>
-      <w:rPr>
-        <w:rFonts w:asciiTheme="minorHAnsi" w:eastAsiaTheme="minorHAnsi" w:hAnsiTheme="minorHAnsi" w:cstheme="minorBidi"/>
-        <w:sz w:val="22"/>
-        <w:szCs w:val="22"/>
-        <w:lang w:val="en-US" w:eastAsia="en-US" w:bidi="ar-SA"/>
-      </w:rPr>
-    </w:rPrDefault>
-    <w:pPrDefault>
-      <w:pPr>
-        <w:spacing w:after="200" w:line="276" w:lineRule="auto"/>
-      </w:pPr>
-    </w:pPrDefault>
-  </w:docDefaults>
-  <w:latentStyles w:defLockedState="0" w:defUIPriority="99" w:defSemiHidden="1" w:defUnhideWhenUsed="1" w:defQFormat="0" w:count="267">
-    <w:lsdException w:name="Normal" w:semiHidden="0" w:uiPriority="0" w:unhideWhenUsed="0" w:qFormat="1"/>
-    <w:lsdException w:name="heading 1" w:semiHidden="0" w:uiPriority="9" w:unhideWhenUsed="0" w:qFormat="1"/>
-    <w:lsdException w:name="heading 2" w:uiPriority="9" w:qFormat="1"/>
-    <w:lsdException w:name="heading 3" w:uiPriority="9" w:qFormat="1"/>
-    <w:lsdException w:name="heading 4" w:uiPriority="9" w:qFormat="1"/>
-    <w:lsdException w:name="heading 5" w:uiPriority="9" w:qFormat="1"/>
-    <w:lsdException w:name="heading 6" w:uiPriority="9" w:qFormat="1"/>
-    <w:lsdException w:name="heading 7" w:uiPriority="9" w:qFormat="1"/>
-    <w:lsdException w:name="heading 8" w:uiPriority="9" w:qFormat="1"/>
-    <w:lsdException w:name="heading 9" w:uiPriority="9" w:qFormat="1"/>
-    <w:lsdException w:name="toc 1" w:uiPriority="39"/>
-    <w:lsdException w:name="toc 2" w:uiPriority="39"/>
-    <w:lsdException w:name="toc 3" w:uiPriority="39"/>
-    <w:lsdException w:name="toc 4" w:uiPriority="39"/>
-    <w:lsdException w:name="toc 5" w:uiPriority="39"/>
-    <w:lsdException w:name="toc 6" w:uiPriority="39"/>
-    <w:lsdException w:name="toc 7" w:uiPriority="39"/>
-    <w:lsdException w:name="toc 8" w:uiPriority="39"/>
-    <w:lsdException w:name="toc 9" w:uiPriority="39"/>
-    <w:lsdException w:name="caption" w:uiPriority="35" w:qFormat="1"/>
-    <w:lsdException w:name="Title" w:semiHidden="0" w:uiPriority="10" w:unhideWhenUsed="0" w:qFormat="1"/>
-    <w:lsdException w:name="Default Paragraph Font" w:uiPriority="1"/>
-    <w:lsdException w:name="Subtitle" w:semiHidden="0" w:uiPriority="11" w:unhideWhenUsed="0" w:qFormat="1"/>
-    <w:lsdException w:name="Strong" w:semiHidden="0" w:uiPriority="22" w:unhideWhenUsed="0" w:qFormat="1"/>
-    <w:lsdException w:name="Emphasis" w:semiHidden="0" w:uiPriority="20" w:unhideWhenUsed="0" w:qFormat="1"/>
-    <w:lsdException w:name="Table Grid" w:semiHidden="0" w:uiPriority="59" w:unhideWhenUsed="0"/>
-    <w:lsdException w:name="Placeholder Text" w:unhideWhenUsed="0"/>
-    <w:lsdException w:name="No Spacing" w:semiHidden="0" w:uiPriority="1" w:unhideWhenUsed="0" w:qFormat="1"/>
-    <w:lsdException w:name="Light Shading" w:semiHidden="0" w:uiPriority="60" w:unhideWhenUsed="0"/>
-    <w:lsdException w:name="Light List" w:semiHidden="0" w:uiPriority="61" w:unhideWhenUsed="0"/>
-    <w:lsdException w:name="Light Grid" w:semiHidden="0" w:uiPriority="62" w:unhideWhenUsed="0"/>
-    <w:lsdException w:name="Medium Shading 1" w:semiHidden="0" w:uiPriority="63" w:unhideWhenUsed="0"/>
-    <w:lsdException w:name="Medium Shading 2" w:semiHidden="0" w:uiPriority="64" w:unhideWhenUsed="0"/>
-    <w:lsdException w:name="Medium List 1" w:semiHidden="0" w:uiPriority="65" w:unhideWhenUsed="0"/>
-    <w:lsdException w:name="Medium List 2" w:semiHidden="0" w:uiPriority="66" w:unhideWhenUsed="0"/>
-    <w:lsdException w:name="Medium Grid 1" w:semiHidden="0" w:uiPriority="67" w:unhideWhenUsed="0"/>
-    <w:lsdException w:name="Medium Grid 2" w:semiHidden="0" w:uiPriority="68" w:unhideWhenUsed="0"/>
-    <w:lsdException w:name="Medium Grid 3" w:semiHidden="0" w:uiPriority="69" w:unhideWhenUsed="0"/>
-    <w:lsdException w:name="Dark List" w:semiHidden="0" w:uiPriority="70" w:unhideWhenUsed="0"/>
-    <w:lsdException w:name="Colorful Shading" w:semiHidden="0" w:uiPriority="71" w:unhideWhenUsed="0"/>
-    <w:lsdException w:name="Colorful List" w:semiHidden="0" w:uiPriority="72" w:unhideWhenUsed="0"/>
-    <w:lsdException w:name="Colorful Grid" w:semiHidden="0" w:uiPriority="73" w:unhideWhenUsed="0"/>
-    <w:lsdException w:name="Light Shading Accent 1" w:semiHidden="0" w:uiPriority="60" w:unhideWhenUsed="0"/>
-    <w:lsdException w:name="Light List Accent 1" w:semiHidden="0" w:uiPriority="61" w:unhideWhenUsed="0"/>
-    <w:lsdException w:name="Light Grid Accent 1" w:semiHidden="0" w:uiPriority="62" w:unhideWhenUsed="0"/>
-    <w:lsdException w:name="Medium Shading 1 Accent 1" w:semiHidden="0" w:uiPriority="63" w:unhideWhenUsed="0"/>
-    <w:lsdException w:name="Medium Shading 2 Accent 1" w:semiHidden="0" w:uiPriority="64" w:unhideWhenUsed="0"/>
-    <w:lsdException w:name="Medium List 1 Accent 1" w:semiHidden="0" w:uiPriority="65" w:unhideWhenUsed="0"/>
-    <w:lsdException w:name="Revision" w:unhideWhenUsed="0"/>
-    <w:lsdException w:name="List Paragraph" w:semiHidden="0" w:uiPriority="34" w:unhideWhenUsed="0" w:qFormat="1"/>
-    <w:lsdException w:name="Quote" w:semiHidden="0" w:uiPriority="29" w:unhideWhenUsed="0" w:qFormat="1"/>
-    <w:lsdException w:name="Intense Quote" w:semiHidden="0" w:uiPriority="30" w:unhideWhenUsed="0" w:qFormat="1"/>
-    <w:lsdException w:name="Medium List 2 Accent 1" w:semiHidden="0" w:uiPriority="66" w:unhideWhenUsed="0"/>
-    <w:lsdException w:name="Medium Grid 1 Accent 1" w:semiHidden="0" w:uiPriority="67" w:unhideWhenUsed="0"/>
-    <w:lsdException w:name="Medium Grid 2 Accent 1" w:semiHidden="0" w:uiPriority="68" w:unhideWhenUsed="0"/>
-    <w:lsdException w:name="Medium Grid 3 Accent 1" w:semiHidden="0" w:uiPriority="69" w:unhideWhenUsed="0"/>
-    <w:lsdException w:name="Dark List Accent 1" w:semiHidden="0" w:uiPriority="70" w:unhideWhenUsed="0"/>
-    <w:lsdException w:name="Colorful Shading Accent 1" w:semiHidden="0" w:uiPriority="71" w:unhideWhenUsed="0"/>
-    <w:lsdException w:name="Colorful List Accent 1" w:semiHidden="0" w:uiPriority="72" w:unhideWhenUsed="0"/>
-    <w:lsdException w:name="Colorful Grid Accent 1" w:semiHidden="0" w:uiPriority="73" w:unhideWhenUsed="0"/>
-    <w:lsdException w:name="Light Shading Accent 2" w:semiHidden="0" w:uiPriority="60" w:unhideWhenUsed="0"/>
-    <w:lsdException w:name="Light List Accent 2" w:semiHidden="0" w:uiPriority="61" w:unhideWhenUsed="0"/>
-    <w:lsdException w:name="Light Grid Accent 2" w:semiHidden="0" w:uiPriority="62" w:unhideWhenUsed="0"/>
-    <w:lsdException w:name="Medium Shading 1 Accent 2" w:semiHidden="0" w:uiPriority="63" w:unhideWhenUsed="0"/>
-    <w:lsdException w:name="Medium Shading 2 Accent 2" w:semiHidden="0" w:uiPriority="64" w:unhideWhenUsed="0"/>
-    <w:lsdException w:name="Medium List 1 Accent 2" w:semiHidden="0" w:uiPriority="65" w:unhideWhenUsed="0"/>
-    <w:lsdException w:name="Medium List 2 Accent 2" w:semiHidden="0" w:uiPriority="66" w:unhideWhenUsed="0"/>
-    <w:lsdException w:name="Medium Grid 1 Accent 2" w:semiHidden="0" w:uiPriority="67" w:unhideWhenUsed="0"/>
-    <w:lsdException w:name="Medium Grid 2 Accent 2" w:semiHidden="0" w:uiPriority="68" w:unhideWhenUsed="0"/>
-    <w:lsdException w:name="Medium Grid 3 Accent 2" w:semiHidden="0" w:uiPriority="69" w:unhideWhenUsed="0"/>
-    <w:lsdException w:name="Dark List Accent 2" w:semiHidden="0" w:uiPriority="70" w:unhideWhenUsed="0"/>
-    <w:lsdException w:name="Colorful Shading Accent 2" w:semiHidden="0" w:uiPriority="71" w:unhideWhenUsed="0"/>
-    <w:lsdException w:name="Colorful List Accent 2" w:semiHidden="0" w:uiPriority="72" w:unhideWhenUsed="0"/>
-    <w:lsdException w:name="Colorful Grid Accent 2" w:semiHidden="0" w:uiPriority="73" w:unhideWhenUsed="0"/>
-    <w:lsdException w:name="Light Shading Accent 3" w:semiHidden="0" w:uiPriority="60" w:unhideWhenUsed="0"/>
-    <w:lsdException w:name="Light List Accent 3" w:semiHidden="0" w:uiPriority="61" w:unhideWhenUsed="0"/>
-    <w:lsdException w:name="Light Grid Accent 3" w:semiHidden="0" w:uiPriority="62" w:unhideWhenUsed="0"/>
-    <w:lsdException w:name="Medium Shading 1 Accent 3" w:semiHidden="0" w:uiPriority="63" w:unhideWhenUsed="0"/>
-    <w:lsdException w:name="Medium Shading 2 Accent 3" w:semiHidden="0" w:uiPriority="64" w:unhideWhenUsed="0"/>
-    <w:lsdException w:name="Medium List 1 Accent 3" w:semiHidden="0" w:uiPriority="65" w:unhideWhenUsed="0"/>
-    <w:lsdException w:name="Medium List 2 Accent 3" w:semiHidden="0" w:uiPriority="66" w:unhideWhenUsed="0"/>
-    <w:lsdException w:name="Medium Grid 1 Accent 3" w:semiHidden="0" w:uiPriority="67" w:unhideWhenUsed="0"/>
-    <w:lsdException w:name="Medium Grid 2 Accent 3" w:semiHidden="0" w:uiPriority="68" w:unhideWhenUsed="0"/>
-    <w:lsdException w:name="Medium Grid 3 Accent 3" w:semiHidden="0" w:uiPriority="69" w:unhideWhenUsed="0"/>
-    <w:lsdException w:name="Dark List Accent 3" w:semiHidden="0" w:uiPriority="70" w:unhideWhenUsed="0"/>
-    <w:lsdException w:name="Colorful Shading Accent 3" w:semiHidden="0" w:uiPriority="71" w:unhideWhenUsed="0"/>
-    <w:lsdException w:name="Colorful List Accent 3" w:semiHidden="0" w:uiPriority="72" w:unhideWhenUsed="0"/>
-    <w:lsdException w:name="Colorful Grid Accent 3" w:semiHidden="0" w:uiPriority="73" w:unhideWhenUsed="0"/>
-    <w:lsdException w:name="Light Shading Accent 4" w:semiHidden="0" w:uiPriority="60" w:unhideWhenUsed="0"/>
-    <w:lsdException w:name="Light List Accent 4" w:semiHidden="0" w:uiPriority="61" w:unhideWhenUsed="0"/>
-    <w:lsdException w:name="Light Grid Accent 4" w:semiHidden="0" w:uiPriority="62" w:unhideWhenUsed="0"/>
-    <w:lsdException w:name="Medium Shading 1 Accent 4" w:semiHidden="0" w:uiPriority="63" w:unhideWhenUsed="0"/>
-    <w:lsdException w:name="Medium Shading 2 Accent 4" w:semiHidden="0" w:uiPriority="64" w:unhideWhenUsed="0"/>
-    <w:lsdException w:name="Medium List 1 Accent 4" w:semiHidden="0" w:uiPriority="65" w:unhideWhenUsed="0"/>
-    <w:lsdException w:name="Medium List 2 Accent 4" w:semiHidden="0" w:uiPriority="66" w:unhideWhenUsed="0"/>
-    <w:lsdException w:name="Medium Grid 1 Accent 4" w:semiHidden="0" w:uiPriority="67" w:unhideWhenUsed="0"/>
-    <w:lsdException w:name="Medium Grid 2 Accent 4" w:semiHidden="0" w:uiPriority="68" w:unhideWhenUsed="0"/>
-    <w:lsdException w:name="Medium Grid 3 Accent 4" w:semiHidden="0" w:uiPriority="69" w:unhideWhenUsed="0"/>
-    <w:lsdException w:name="Dark List Accent 4" w:semiHidden="0" w:uiPriority="70" w:unhideWhenUsed="0"/>
-    <w:lsdException w:name="Colorful Shading Accent 4" w:semiHidden="0" w:uiPriority="71" w:unhideWhenUsed="0"/>
-    <w:lsdException w:name="Colorful List Accent 4" w:semiHidden="0" w:uiPriority="72" w:unhideWhenUsed="0"/>
-    <w:lsdException w:name="Colorful Grid Accent 4" w:semiHidden="0" w:uiPriority="73" w:unhideWhenUsed="0"/>
-    <w:lsdException w:name="Light Shading Accent 5" w:semiHidden="0" w:uiPriority="60" w:unhideWhenUsed="0"/>
-    <w:lsdException w:name="Light List Accent 5" w:semiHidden="0" w:uiPriority="61" w:unhideWhenUsed="0"/>
-    <w:lsdException w:name="Light Grid Accent 5" w:semiHidden="0" w:uiPriority="62" w:unhideWhenUsed="0"/>
-    <w:lsdException w:name="Medium Shading 1 Accent 5" w:semiHidden="0" w:uiPriority="63" w:unhideWhenUsed="0"/>
-    <w:lsdException w:name="Medium Shading 2 Accent 5" w:semiHidden="0" w:uiPriority="64" w:unhideWhenUsed="0"/>
-    <w:lsdException w:name="Medium List 1 Accent 5" w:semiHidden="0" w:uiPriority="65" w:unhideWhenUsed="0"/>
-    <w:lsdException w:name="Medium List 2 Accent 5" w:semiHidden="0" w:uiPriority="66" w:unhideWhenUsed="0"/>
-    <w:lsdException w:name="Medium Grid 1 Accent 5" w:semiHidden="0" w:uiPriority="67" w:unhideWhenUsed="0"/>
-    <w:lsdException w:name="Medium Grid 2 Accent 5" w:semiHidden="0" w:uiPriority="68" w:unhideWhenUsed="0"/>
-    <w:lsdException w:name="Medium Grid 3 Accent 5" w:semiHidden="0" w:uiPriority="69" w:unhideWhenUsed="0"/>
-    <w:lsdException w:name="Dark List Accent 5" w:semiHidden="0" w:uiPriority="70" w:unhideWhenUsed="0"/>
-    <w:lsdException w:name="Colorful Shading Accent 5" w:semiHidden="0" w:uiPriority="71" w:unhideWhenUsed="0"/>
-    <w:lsdException w:name="Colorful List Accent 5" w:semiHidden="0" w:uiPriority="72" w:unhideWhenUsed="0"/>
-    <w:lsdException w:name="Colorful Grid Accent 5" w:semiHidden="0" w:uiPriority="73" w:unhideWhenUsed="0"/>
-    <w:lsdException w:name="Light Shading Accent 6" w:semiHidden="0" w:uiPriority="60" w:unhideWhenUsed="0"/>
-    <w:lsdException w:name="Light List Accent 6" w:semiHidden="0" w:uiPriority="61" w:unhideWhenUsed="0"/>
-    <w:lsdException w:name="Light Grid Accent 6" w:semiHidden="0" w:uiPriority="62" w:unhideWhenUsed="0"/>
-    <w:lsdException w:name="Medium Shading 1 Accent 6" w:semiHidden="0" w:uiPriority="63" w:unhideWhenUsed="0"/>
-    <w:lsdException w:name="Medium Shading 2 Accent 6" w:semiHidden="0" w:uiPriority="64" w:unhideWhenUsed="0"/>
-    <w:lsdException w:name="Medium List 1 Accent 6" w:semiHidden="0" w:uiPriority="65" w:unhideWhenUsed="0"/>
-    <w:lsdException w:name="Medium List 2 Accent 6" w:semiHidden="0" w:uiPriority="66" w:unhideWhenUsed="0"/>
-    <w:lsdException w:name="Medium Grid 1 Accent 6" w:semiHidden="0" w:uiPriority="67" w:unhideWhenUsed="0"/>
-    <w:lsdException w:name="Medium Grid 2 Accent 6" w:semiHidden="0" w:uiPriority="68" w:unhideWhenUsed="0"/>
-    <w:lsdException w:name="Medium Grid 3 Accent 6" w:semiHidden="0" w:uiPriority="69" w:unhideWhenUsed="0"/>
-    <w:lsdException w:name="Dark List Accent 6" w:semiHidden="0" w:uiPriority="70" w:unhideWhenUsed="0"/>
-    <w:lsdException w:name="Colorful Shading Accent 6" w:semiHidden="0" w:uiPriority="71" w:unhideWhenUsed="0"/>
-    <w:lsdException w:name="Colorful List Accent 6" w:semiHidden="0" w:uiPriority="72" w:unhideWhenUsed="0"/>
-    <w:lsdException w:name="Colorful Grid Accent 6" w:semiHidden="0" w:uiPriority="73" w:unhideWhenUsed="0"/>
-    <w:lsdException w:name="Subtle Emphasis" w:semiHidden="0" w:uiPriority="19" w:unhideWhenUsed="0" w:qFormat="1"/>
-    <w:lsdException w:name="Intense Emphasis" w:semiHidden="0" w:uiPriority="21" w:unhideWhenUsed="0" w:qFormat="1"/>
-    <w:lsdException w:name="Subtle Reference" w:semiHidden="0" w:uiPriority="31" w:unhideWhenUsed="0" w:qFormat="1"/>
-    <w:lsdException w:name="Intense Reference" w:semiHidden="0" w:uiPriority="32" w:unhideWhenUsed="0" w:qFormat="1"/>
-    <w:lsdException w:name="Book Title" w:semiHidden="0" w:uiPriority="33" w:unhideWhenUsed="0" w:qFormat="1"/>
-    <w:lsdException w:name="Bibliography" w:uiPriority="37"/>
-    <w:lsdException w:name="TOC Heading" w:uiPriority="39" w:qFormat="1"/>
+  <w:latentStyles w:defLockedState="0" w:defUIPriority="99" w:defSemiHidden="0" w:defUnhideWhenUsed="0" w:defQFormat="0" w:count="376">
+    <w:lsdException w:name="Normal" w:uiPriority="0" w:qFormat="1"/>
+    <w:lsdException w:name="heading 1" w:uiPriority="9" w:qFormat="1"/>
+    <w:lsdException w:name="heading 2" w:semiHidden="1" w:uiPriority="9" w:unhideWhenUsed="1" w:qFormat="1"/>
+    <w:lsdException w:name="heading 3" w:semiHidden="1" w:uiPriority="9" w:unhideWhenUsed="1" w:qFormat="1"/>
+    <w:lsdException w:name="heading 4" w:semiHidden="1" w:uiPriority="9" w:unhideWhenUsed="1" w:qFormat="1"/>
+    <w:lsdException w:name="heading 5" w:semiHidden="1" w:uiPriority="9" w:unhideWhenUsed="1" w:qFormat="1"/>
+    <w:lsdException w:name="heading 6" w:semiHidden="1" w:uiPriority="9" w:unhideWhenUsed="1" w:qFormat="1"/>
+    <w:lsdException w:name="heading 7" w:semiHidden="1" w:uiPriority="9" w:unhideWhenUsed="1" w:qFormat="1"/>
+    <w:lsdException w:name="heading 8" w:semiHidden="1" w:uiPriority="9" w:unhideWhenUsed="1" w:qFormat="1"/>
+    <w:lsdException w:name="heading 9" w:semiHidden="1" w:uiPriority="9" w:unhideWhenUsed="1" w:qFormat="1"/>
+    <w:lsdException w:name="index 1" w:semiHidden="1" w:unhideWhenUsed="1"/>
+    <w:lsdException w:name="index 2" w:semiHidden="1" w:unhideWhenUsed="1"/>
+    <w:lsdException w:name="index 3" w:semiHidden="1" w:unhideWhenUsed="1"/>
+    <w:lsdException w:name="index 4" w:semiHidden="1" w:unhideWhenUsed="1"/>
+    <w:lsdException w:name="index 5" w:semiHidden="1" w:unhideWhenUsed="1"/>
+    <w:lsdException w:name="index 6" w:semiHidden="1" w:unhideWhenUsed="1"/>
+    <w:lsdException w:name="index 7" w:semiHidden="1" w:unhideWhenUsed="1"/>
+    <w:lsdException w:name="index 8" w:semiHidden="1" w:unhideWhenUsed="1"/>
+    <w:lsdException w:name="index 9" w:semiHidden="1" w:unhideWhenUsed="1"/>
+    <w:lsdException w:name="toc 1" w:semiHidden="1" w:uiPriority="39" w:unhideWhenUsed="1"/>
+    <w:lsdException w:name="toc 2" w:semiHidden="1" w:uiPriority="39" w:unhideWhenUsed="1"/>
+    <w:lsdException w:name="toc 3" w:semiHidden="1" w:uiPriority="39" w:unhideWhenUsed="1"/>
+    <w:lsdException w:name="toc 4" w:semiHidden="1" w:uiPriority="39" w:unhideWhenUsed="1"/>
+    <w:lsdException w:name="toc 5" w:semiHidden="1" w:uiPriority="39" w:unhideWhenUsed="1"/>
+    <w:lsdException w:name="toc 6" w:semiHidden="1" w:uiPriority="39" w:unhideWhenUsed="1"/>
+    <w:lsdException w:name="toc 7" w:semiHidden="1" w:uiPriority="39" w:unhideWhenUsed="1"/>
+    <w:lsdException w:name="toc 8" w:semiHidden="1" w:uiPriority="39" w:unhideWhenUsed="1"/>
+    <w:lsdException w:name="toc 9" w:semiHidden="1" w:uiPriority="39" w:unhideWhenUsed="1"/>
+    <w:lsdException w:name="Normal Indent" w:semiHidden="1" w:unhideWhenUsed="1"/>
+    <w:lsdException w:name="footnote text" w:semiHidden="1" w:unhideWhenUsed="1"/>
+    <w:lsdException w:name="annotation text" w:semiHidden="1" w:unhideWhenUsed="1"/>
+    <w:lsdException w:name="header" w:semiHidden="1" w:unhideWhenUsed="1"/>
+    <w:lsdException w:name="footer" w:semiHidden="1" w:unhideWhenUsed="1"/>
+    <w:lsdException w:name="index heading" w:semiHidden="1" w:unhideWhenUsed="1"/>
+    <w:lsdException w:name="caption" w:semiHidden="1" w:uiPriority="35" w:unhideWhenUsed="1" w:qFormat="1"/>
+    <w:lsdException w:name="table of figures" w:semiHidden="1" w:unhideWhenUsed="1"/>
+    <w:lsdException w:name="envelope address" w:semiHidden="1" w:unhideWhenUsed="1"/>
+    <w:lsdException w:name="envelope return" w:semiHidden="1" w:unhideWhenUsed="1"/>
+    <w:lsdException w:name="footnote reference" w:semiHidden="1" w:unhideWhenUsed="1"/>
+    <w:lsdException w:name="annotation reference" w:semiHidden="1" w:unhideWhenUsed="1"/>
+    <w:lsdException w:name="line number" w:semiHidden="1" w:unhideWhenUsed="1"/>
+    <w:lsdException w:name="page number" w:semiHidden="1" w:unhideWhenUsed="1"/>
+    <w:lsdException w:name="endnote reference" w:semiHidden="1" w:unhideWhenUsed="1"/>
+    <w:lsdException w:name="endnote text" w:semiHidden="1" w:unhideWhenUsed="1"/>
+    <w:lsdException w:name="table of authorities" w:semiHidden="1" w:unhideWhenUsed="1"/>
+    <w:lsdException w:name="macro" w:semiHidden="1" w:unhideWhenUsed="1"/>
+    <w:lsdException w:name="toa heading" w:semiHidden="1" w:unhideWhenUsed="1"/>
+    <w:lsdException w:name="List" w:semiHidden="1" w:unhideWhenUsed="1"/>
+    <w:lsdException w:name="List Bullet" w:semiHidden="1" w:unhideWhenUsed="1"/>
+    <w:lsdException w:name="List Number" w:semiHidden="1" w:unhideWhenUsed="1"/>
+    <w:lsdException w:name="List 2" w:semiHidden="1" w:unhideWhenUsed="1"/>
+    <w:lsdException w:name="List 3" w:semiHidden="1" w:unhideWhenUsed="1"/>
+    <w:lsdException w:name="List 4" w:semiHidden="1" w:unhideWhenUsed="1"/>
+    <w:lsdException w:name="List 5" w:semiHidden="1" w:unhideWhenUsed="1"/>
+    <w:lsdException w:name="List Bullet 2" w:semiHidden="1" w:unhideWhenUsed="1"/>
+    <w:lsdException w:name="List Bullet 3" w:semiHidden="1" w:unhideWhenUsed="1"/>
+    <w:lsdException w:name="List Bullet 4" w:semiHidden="1" w:unhideWhenUsed="1"/>
+    <w:lsdException w:name="List Bullet 5" w:semiHidden="1" w:unhideWhenUsed="1"/>
+    <w:lsdException w:name="List Number 2" w:semiHidden="1" w:unhideWhenUsed="1"/>
+    <w:lsdException w:name="List Number 3" w:semiHidden="1" w:unhideWhenUsed="1"/>
+    <w:lsdException w:name="List Number 4" w:semiHidden="1" w:unhideWhenUsed="1"/>
+    <w:lsdException w:name="List Number 5" w:semiHidden="1" w:unhideWhenUsed="1"/>
+    <w:lsdException w:name="Title" w:uiPriority="10" w:qFormat="1"/>
+    <w:lsdException w:name="Closing" w:semiHidden="1" w:unhideWhenUsed="1"/>
+    <w:lsdException w:name="Signature" w:semiHidden="1" w:unhideWhenUsed="1"/>
+    <w:lsdException w:name="Default Paragraph Font" w:semiHidden="1" w:uiPriority="1" w:unhideWhenUsed="1"/>
+    <w:lsdException w:name="Body Text" w:semiHidden="1" w:unhideWhenUsed="1"/>
+    <w:lsdException w:name="Body Text Indent" w:semiHidden="1" w:unhideWhenUsed="1"/>
+    <w:lsdException w:name="List Continue" w:semiHidden="1" w:unhideWhenUsed="1"/>
+    <w:lsdException w:name="List Continue 2" w:semiHidden="1" w:unhideWhenUsed="1"/>
+    <w:lsdException w:name="List Continue 3" w:semiHidden="1" w:unhideWhenUsed="1"/>
+    <w:lsdException w:name="List Continue 4" w:semiHidden="1" w:unhideWhenUsed="1"/>
+    <w:lsdException w:name="List Continue 5" w:semiHidden="1" w:unhideWhenUsed="1"/>
+    <w:lsdException w:name="Message Header" w:semiHidden="1" w:unhideWhenUsed="1"/>
+    <w:lsdException w:name="Subtitle" w:uiPriority="11" w:qFormat="1"/>
+    <w:lsdException w:name="Salutation" w:semiHidden="1" w:unhideWhenUsed="1"/>
+    <w:lsdException w:name="Date" w:semiHidden="1" w:unhideWhenUsed="1"/>
+    <w:lsdException w:name="Body Text First Indent" w:semiHidden="1" w:unhideWhenUsed="1"/>
+    <w:lsdException w:name="Body Text First Indent 2" w:semiHidden="1" w:unhideWhenUsed="1"/>
+    <w:lsdException w:name="Note Heading" w:semiHidden="1" w:unhideWhenUsed="1"/>
+    <w:lsdException w:name="Body Text 2" w:semiHidden="1" w:unhideWhenUsed="1"/>
+    <w:lsdException w:name="Body Text 3" w:semiHidden="1" w:unhideWhenUsed="1"/>
+    <w:lsdException w:name="Body Text Indent 2" w:semiHidden="1" w:unhideWhenUsed="1"/>
+    <w:lsdException w:name="Body Text Indent 3" w:semiHidden="1" w:unhideWhenUsed="1"/>
+    <w:lsdException w:name="Block Text" w:semiHidden="1" w:unhideWhenUsed="1"/>
+    <w:lsdException w:name="Hyperlink" w:semiHidden="1" w:unhideWhenUsed="1"/>
+    <w:lsdException w:name="FollowedHyperlink" w:semiHidden="1" w:unhideWhenUsed="1"/>
+    <w:lsdException w:name="Strong" w:uiPriority="22" w:qFormat="1"/>
+    <w:lsdException w:name="Emphasis" w:uiPriority="20" w:qFormat="1"/>
+    <w:lsdException w:name="Document Map" w:semiHidden="1" w:unhideWhenUsed="1"/>
+    <w:lsdException w:name="Plain Text" w:semiHidden="1" w:unhideWhenUsed="1"/>
+    <w:lsdException w:name="E-mail Signature" w:semiHidden="1" w:unhideWhenUsed="1"/>
+    <w:lsdException w:name="HTML Top of Form" w:semiHidden="1" w:unhideWhenUsed="1"/>
+    <w:lsdException w:name="HTML Bottom of Form" w:semiHidden="1" w:unhideWhenUsed="1"/>
+    <w:lsdException w:name="Normal (Web)" w:semiHidden="1" w:unhideWhenUsed="1"/>
+    <w:lsdException w:name="HTML Acronym" w:semiHidden="1" w:unhideWhenUsed="1"/>
+    <w:lsdException w:name="HTML Address" w:semiHidden="1" w:unhideWhenUsed="1"/>
+    <w:lsdException w:name="HTML Cite" w:semiHidden="1" w:unhideWhenUsed="1"/>
+    <w:lsdException w:name="HTML Code" w:semiHidden="1" w:unhideWhenUsed="1"/>
+    <w:lsdException w:name="HTML Definition" w:semiHidden="1" w:unhideWhenUsed="1"/>
+    <w:lsdException w:name="HTML Keyboard" w:semiHidden="1" w:unhideWhenUsed="1"/>
+    <w:lsdException w:name="HTML Preformatted" w:semiHidden="1" w:unhideWhenUsed="1"/>
+    <w:lsdException w:name="HTML Sample" w:semiHidden="1" w:unhideWhenUsed="1"/>
+    <w:lsdException w:name="HTML Typewriter" w:semiHidden="1" w:unhideWhenUsed="1"/>
+    <w:lsdException w:name="HTML Variable" w:semiHidden="1" w:unhideWhenUsed="1"/>
+    <w:lsdException w:name="Normal Table" w:semiHidden="1" w:unhideWhenUsed="1"/>
+    <w:lsdException w:name="annotation subject" w:semiHidden="1" w:unhideWhenUsed="1"/>
+    <w:lsdException w:name="No List" w:semiHidden="1" w:unhideWhenUsed="1"/>
+    <w:lsdException w:name="Outline List 1" w:semiHidden="1" w:unhideWhenUsed="1"/>
+    <w:lsdException w:name="Outline List 2" w:semiHidden="1" w:unhideWhenUsed="1"/>
+    <w:lsdException w:name="Outline List 3" w:semiHidden="1" w:unhideWhenUsed="1"/>
+    <w:lsdException w:name="Table Simple 1" w:semiHidden="1" w:unhideWhenUsed="1"/>
+    <w:lsdException w:name="Table Simple 2" w:semiHidden="1" w:unhideWhenUsed="1"/>
+    <w:lsdException w:name="Table Simple 3" w:semiHidden="1" w:unhideWhenUsed="1"/>
+    <w:lsdException w:name="Table Classic 1" w:semiHidden="1" w:unhideWhenUsed="1"/>
+    <w:lsdException w:name="Table Classic 2" w:semiHidden="1" w:unhideWhenUsed="1"/>
+    <w:lsdException w:name="Table Classic 3" w:semiHidden="1" w:unhideWhenUsed="1"/>
+    <w:lsdException w:name="Table Classic 4" w:semiHidden="1" w:unhideWhenUsed="1"/>
+    <w:lsdException w:name="Table Colorful 1" w:semiHidden="1" w:unhideWhenUsed="1"/>
+    <w:lsdException w:name="Table Colorful 2" w:semiHidden="1" w:unhideWhenUsed="1"/>
+    <w:lsdException w:name="Table Colorful 3" w:semiHidden="1" w:unhideWhenUsed="1"/>
+    <w:lsdException w:name="Table Columns 1" w:semiHidden="1" w:unhideWhenUsed="1"/>
+    <w:lsdException w:name="Table Columns 2" w:semiHidden="1" w:unhideWhenUsed="1"/>
+    <w:lsdException w:name="Table Columns 3" w:semiHidden="1" w:unhideWhenUsed="1"/>
+    <w:lsdException w:name="Table Columns 4" w:semiHidden="1" w:unhideWhenUsed="1"/>
+    <w:lsdException w:name="Table Columns 5" w:semiHidden="1" w:unhideWhenUsed="1"/>
+    <w:lsdException w:name="Table Grid 1" w:semiHidden="1" w:unhideWhenUsed="1"/>
+    <w:lsdException w:name="Table Grid 2" w:semiHidden="1" w:unhideWhenUsed="1"/>
+    <w:lsdException w:name="Table Grid 3" w:semiHidden="1" w:unhideWhenUsed="1"/>
+    <w:lsdException w:name="Table Grid 4" w:semiHidden="1" w:unhideWhenUsed="1"/>
+    <w:lsdException w:name="Table Grid 5" w:semiHidden="1" w:unhideWhenUsed="1"/>
+    <w:lsdException w:name="Table Grid 6" w:semiHidden="1" w:unhideWhenUsed="1"/>
+    <w:lsdException w:name="Table Grid 7" w:semiHidden="1" w:unhideWhenUsed="1"/>
+    <w:lsdException w:name="Table Grid 8" w:semiHidden="1" w:unhideWhenUsed="1"/>
+    <w:lsdException w:name="Table List 1" w:semiHidden="1" w:unhideWhenUsed="1"/>
+    <w:lsdException w:name="Table List 2" w:semiHidden="1" w:unhideWhenUsed="1"/>
+    <w:lsdException w:name="Table List 3" w:semiHidden="1" w:unhideWhenUsed="1"/>
+    <w:lsdException w:name="Table List 4" w:semiHidden="1" w:unhideWhenUsed="1"/>
+    <w:lsdException w:name="Table List 5" w:semiHidden="1" w:unhideWhenUsed="1"/>
+    <w:lsdException w:name="Table List 6" w:semiHidden="1" w:unhideWhenUsed="1"/>
+    <w:lsdException w:name="Table List 7" w:semiHidden="1" w:unhideWhenUsed="1"/>
+    <w:lsdException w:name="Table List 8" w:semiHidden="1" w:unhideWhenUsed="1"/>
+    <w:lsdException w:name="Table 3D effects 1" w:semiHidden="1" w:unhideWhenUsed="1"/>
+    <w:lsdException w:name="Table 3D effects 2" w:semiHidden="1" w:unhideWhenUsed="1"/>
+    <w:lsdException w:name="Table 3D effects 3" w:semiHidden="1" w:unhideWhenUsed="1"/>
+    <w:lsdException w:name="Table Contemporary" w:semiHidden="1" w:unhideWhenUsed="1"/>
+    <w:lsdException w:name="Table Elegant" w:semiHidden="1" w:unhideWhenUsed="1"/>
+    <w:lsdException w:name="Table Professional" w:semiHidden="1" w:unhideWhenUsed="1"/>
+    <w:lsdException w:name="Table Subtle 1" w:semiHidden="1" w:unhideWhenUsed="1"/>
+    <w:lsdException w:name="Table Subtle 2" w:semiHidden="1" w:unhideWhenUsed="1"/>
+    <w:lsdException w:name="Table Web 1" w:semiHidden="1" w:unhideWhenUsed="1"/>
+    <w:lsdException w:name="Table Web 2" w:semiHidden="1" w:unhideWhenUsed="1"/>
+    <w:lsdException w:name="Table Web 3" w:semiHidden="1" w:unhideWhenUsed="1"/>
+    <w:lsdException w:name="Balloon Text" w:semiHidden="1" w:unhideWhenUsed="1"/>
+    <w:lsdException w:name="Table Grid" w:semiHidden="1" w:uiPriority="59" w:unhideWhenUsed="1"/>
+    <w:lsdException w:name="Table Theme" w:semiHidden="1" w:unhideWhenUsed="1"/>
+    <w:lsdException w:name="Placeholder Text" w:semiHidden="1"/>
+    <w:lsdException w:name="No Spacing" w:uiPriority="1" w:qFormat="1"/>
+    <w:lsdException w:name="Light Shading" w:uiPriority="60"/>
+    <w:lsdException w:name="Light List" w:uiPriority="61"/>
+    <w:lsdException w:name="Light Grid" w:uiPriority="62"/>
+    <w:lsdException w:name="Medium Shading 1" w:uiPriority="63"/>
+    <w:lsdException w:name="Medium Shading 2" w:uiPriority="64"/>
+    <w:lsdException w:name="Medium List 1" w:uiPriority="65"/>
+    <w:lsdException w:name="Medium List 2" w:uiPriority="66"/>
+    <w:lsdException w:name="Medium Grid 1" w:uiPriority="67"/>
+    <w:lsdException w:name="Medium Grid 2" w:uiPriority="68"/>
+    <w:lsdException w:name="Medium Grid 3" w:uiPriority="69"/>
+    <w:lsdException w:name="Dark List" w:uiPriority="70"/>
+    <w:lsdException w:name="Colorful Shading" w:uiPriority="71"/>
+    <w:lsdException w:name="Colorful List" w:uiPriority="72"/>
+    <w:lsdException w:name="Colorful Grid" w:uiPriority="73"/>
+    <w:lsdException w:name="Light Shading Accent 1" w:uiPriority="60"/>
+    <w:lsdException w:name="Light List Accent 1" w:uiPriority="61"/>
+    <w:lsdException w:name="Light Grid Accent 1" w:uiPriority="62"/>
+    <w:lsdException w:name="Medium Shading 1 Accent 1" w:uiPriority="63"/>
+    <w:lsdException w:name="Medium Shading 2 Accent 1" w:uiPriority="64"/>
+    <w:lsdException w:name="Medium List 1 Accent 1" w:uiPriority="65"/>
+    <w:lsdException w:name="Revision" w:semiHidden="1"/>
+    <w:lsdException w:name="List Paragraph" w:uiPriority="34" w:qFormat="1"/>
+    <w:lsdException w:name="Quote" w:uiPriority="29" w:qFormat="1"/>
+    <w:lsdException w:name="Intense Quote" w:uiPriority="30" w:qFormat="1"/>
+    <w:lsdException w:name="Medium List 2 Accent 1" w:uiPriority="66"/>
+    <w:lsdException w:name="Medium Grid 1 Accent 1" w:uiPriority="67"/>
+    <w:lsdException w:name="Medium Grid 2 Accent 1" w:uiPriority="68"/>
+    <w:lsdException w:name="Medium Grid 3 Accent 1" w:uiPriority="69"/>
+    <w:lsdException w:name="Dark List Accent 1" w:uiPriority="70"/>
+    <w:lsdException w:name="Colorful Shading Accent 1" w:uiPriority="71"/>
+    <w:lsdException w:name="Colorful List Accent 1" w:uiPriority="72"/>
+    <w:lsdException w:name="Colorful Grid Accent 1" w:uiPriority="73"/>
+    <w:lsdException w:name="Light Shading Accent 2" w:uiPriority="60"/>
+    <w:lsdException w:name="Light List Accent 2" w:uiPriority="61"/>
+    <w:lsdException w:name="Light Grid Accent 2" w:uiPriority="62"/>
+    <w:lsdException w:name="Medium Shading 1 Accent 2" w:uiPriority="63"/>
+    <w:lsdException w:name="Medium Shading 2 Accent 2" w:uiPriority="64"/>
+    <w:lsdException w:name="Medium List 1 Accent 2" w:uiPriority="65"/>
+    <w:lsdException w:name="Medium List 2 Accent 2" w:uiPriority="66"/>
+    <w:lsdException w:name="Medium Grid 1 Accent 2" w:uiPriority="67"/>
+    <w:lsdException w:name="Medium Grid 2 Accent 2" w:uiPriority="68"/>
+    <w:lsdException w:name="Medium Grid 3 Accent 2" w:uiPriority="69"/>
+    <w:lsdException w:name="Dark List Accent 2" w:uiPriority="70"/>
+    <w:lsdException w:name="Colorful Shading Accent 2" w:uiPriority="71"/>
+    <w:lsdException w:name="Colorful List Accent 2" w:uiPriority="72"/>
+    <w:lsdException w:name="Colorful Grid Accent 2" w:uiPriority="73"/>
+    <w:lsdException w:name="Light Shading Accent 3" w:uiPriority="60"/>
+    <w:lsdException w:name="Light List Accent 3" w:uiPriority="61"/>
+    <w:lsdException w:name="Light Grid Accent 3" w:uiPriority="62"/>
+    <w:lsdException w:name="Medium Shading 1 Accent 3" w:uiPriority="63"/>
+    <w:lsdException w:name="Medium Shading 2 Accent 3" w:uiPriority="64"/>
+    <w:lsdException w:name="Medium List 1 Accent 3" w:uiPriority="65"/>
+    <w:lsdException w:name="Medium List 2 Accent 3" w:uiPriority="66"/>
+    <w:lsdException w:name="Medium Grid 1 Accent 3" w:uiPriority="67"/>
+    <w:lsdException w:name="Medium Grid 2 Accent 3" w:uiPriority="68"/>
+    <w:lsdException w:name="Medium Grid 3 Accent 3" w:uiPriority="69"/>
+    <w:lsdException w:name="Dark List Accent 3" w:uiPriority="70"/>
+    <w:lsdException w:name="Colorful Shading Accent 3" w:uiPriority="71"/>
+    <w:lsdException w:name="Colorful List Accent 3" w:uiPriority="72"/>
+    <w:lsdException w:name="Colorful Grid Accent 3" w:uiPriority="73"/>
+    <w:lsdException w:name="Light Shading Accent 4" w:uiPriority="60"/>
+    <w:lsdException w:name="Light List Accent 4" w:uiPriority="61"/>
+    <w:lsdException w:name="Light Grid Accent 4" w:uiPriority="62"/>
+    <w:lsdException w:name="Medium Shading 1 Accent 4" w:uiPriority="63"/>
+    <w:lsdException w:name="Medium Shading 2 Accent 4" w:uiPriority="64"/>
+    <w:lsdException w:name="Medium List 1 Accent 4" w:uiPriority="65"/>
+    <w:lsdException w:name="Medium List 2 Accent 4" w:uiPriority="66"/>
+    <w:lsdException w:name="Medium Grid 1 Accent 4" w:uiPriority="67"/>
+    <w:lsdException w:name="Medium Grid 2 Accent 4" w:uiPriority="68"/>
+    <w:lsdException w:name="Medium Grid 3 Accent 4" w:uiPriority="69"/>
+    <w:lsdException w:name="Dark List Accent 4" w:uiPriority="70"/>
+    <w:lsdException w:name="Colorful Shading Accent 4" w:uiPriority="71"/>
+    <w:lsdException w:name="Colorful List Accent 4" w:uiPriority="72"/>
+    <w:lsdException w:name="Colorful Grid Accent 4" w:uiPriority="73"/>
+    <w:lsdException w:name="Light Shading Accent 5" w:uiPriority="60"/>
+    <w:lsdException w:name="Light List Accent 5" w:uiPriority="61"/>
+    <w:lsdException w:name="Light Grid Accent 5" w:uiPriority="62"/>
+    <w:lsdException w:name="Medium Shading 1 Accent 5" w:uiPriority="63"/>
+    <w:lsdException w:name="Medium Shading 2 Accent 5" w:uiPriority="64"/>
+    <w:lsdException w:name="Medium List 1 Accent 5" w:uiPriority="65"/>
+    <w:lsdException w:name="Medium List 2 Accent 5" w:uiPriority="66"/>
+    <w:lsdException w:name="Medium Grid 1 Accent 5" w:uiPriority="67"/>
+    <w:lsdException w:name="Medium Grid 2 Accent 5" w:uiPriority="68"/>
+    <w:lsdException w:name="Medium Grid 3 Accent 5" w:uiPriority="69"/>
+    <w:lsdException w:name="Dark List Accent 5" w:uiPriority="70"/>
+    <w:lsdException w:name="Colorful Shading Accent 5" w:uiPriority="71"/>
+    <w:lsdException w:name="Colorful List Accent 5" w:uiPriority="72"/>
+    <w:lsdException w:name="Colorful Grid Accent 5" w:uiPriority="73"/>
+    <w:lsdException w:name="Light Shading Accent 6" w:uiPriority="60"/>
+    <w:lsdException w:name="Light List Accent 6" w:uiPriority="61"/>
+    <w:lsdException w:name="Light Grid Accent 6" w:uiPriority="62"/>
+    <w:lsdException w:name="Medium Shading 1 Accent 6" w:uiPriority="63"/>
+    <w:lsdException w:name="Medium Shading 2 Accent 6" w:uiPriority="64"/>
+    <w:lsdException w:name="Medium List 1 Accent 6" w:uiPriority="65"/>
+    <w:lsdException w:name="Medium List 2 Accent 6" w:uiPriority="66"/>
+    <w:lsdException w:name="Medium Grid 1 Accent 6" w:uiPriority="67"/>
+    <w:lsdException w:name="Medium Grid 2 Accent 6" w:uiPriority="68"/>
+    <w:lsdException w:name="Medium Grid 3 Accent 6" w:uiPriority="69"/>
+    <w:lsdException w:name="Dark List Accent 6" w:uiPriority="70"/>
+    <w:lsdException w:name="Colorful Shading Accent 6" w:uiPriority="71"/>
+    <w:lsdException w:name="Colorful List Accent 6" w:uiPriority="72"/>
+    <w:lsdException w:name="Colorful Grid Accent 6" w:uiPriority="73"/>
+    <w:lsdException w:name="Subtle Emphasis" w:uiPriority="19" w:qFormat="1"/>
+    <w:lsdException w:name="Intense Emphasis" w:uiPriority="21" w:qFormat="1"/>
+    <w:lsdException w:name="Subtle Reference" w:uiPriority="31" w:qFormat="1"/>
+    <w:lsdException w:name="Intense Reference" w:uiPriority="32" w:qFormat="1"/>
+    <w:lsdException w:name="Book Title" w:uiPriority="33" w:qFormat="1"/>
+    <w:lsdException w:name="Bibliography" w:semiHidden="1" w:uiPriority="37" w:unhideWhenUsed="1"/>
+    <w:lsdException w:name="TOC Heading" w:semiHidden="1" w:uiPriority="39" w:unhideWhenUsed="1" w:qFormat="1"/>
+    <w:lsdException w:name="Plain Table 1" w:uiPriority="41"/>
+    <w:lsdException w:name="Plain Table 2" w:uiPriority="42"/>
+    <w:lsdException w:name="Plain Table 3" w:uiPriority="43"/>
+    <w:lsdException w:name="Plain Table 4" w:uiPriority="44"/>
+    <w:lsdException w:name="Plain Table 5" w:uiPriority="45"/>
+    <w:lsdException w:name="Grid Table Light" w:uiPriority="40"/>
+    <w:lsdException w:name="Grid Table 1 Light" w:uiPriority="46"/>
+    <w:lsdException w:name="Grid Table 2" w:uiPriority="47"/>
+    <w:lsdException w:name="Grid Table 3" w:uiPriority="48"/>
+    <w:lsdException w:name="Grid Table 4" w:uiPriority="49"/>
+    <w:lsdException w:name="Grid Table 5 Dark" w:uiPriority="50"/>
+    <w:lsdException w:name="Grid Table 6 Colorful" w:uiPriority="51"/>
+    <w:lsdException w:name="Grid Table 7 Colorful" w:uiPriority="52"/>
+    <w:lsdException w:name="Grid Table 1 Light Accent 1" w:uiPriority="46"/>
+    <w:lsdException w:name="Grid Table 2 Accent 1" w:uiPriority="47"/>
+    <w:lsdException w:name="Grid Table 3 Accent 1" w:uiPriority="48"/>
+    <w:lsdException w:name="Grid Table 4 Accent 1" w:uiPriority="49"/>
+    <w:lsdException w:name="Grid Table 5 Dark Accent 1" w:uiPriority="50"/>
+    <w:lsdException w:name="Grid Table 6 Colorful Accent 1" w:uiPriority="51"/>
+    <w:lsdException w:name="Grid Table 7 Colorful Accent 1" w:uiPriority="52"/>
+    <w:lsdException w:name="Grid Table 1 Light Accent 2" w:uiPriority="46"/>
+    <w:lsdException w:name="Grid Table 2 Accent 2" w:uiPriority="47"/>
+    <w:lsdException w:name="Grid Table 3 Accent 2" w:uiPriority="48"/>
+    <w:lsdException w:name="Grid Table 4 Accent 2" w:uiPriority="49"/>
+    <w:lsdException w:name="Grid Table 5 Dark Accent 2" w:uiPriority="50"/>
+    <w:lsdException w:name="Grid Table 6 Colorful Accent 2" w:uiPriority="51"/>
+    <w:lsdException w:name="Grid Table 7 Colorful Accent 2" w:uiPriority="52"/>
+    <w:lsdException w:name="Grid Table 1 Light Accent 3" w:uiPriority="46"/>
+    <w:lsdException w:name="Grid Table 2 Accent 3" w:uiPriority="47"/>
+    <w:lsdException w:name="Grid Table 3 Accent 3" w:uiPriority="48"/>
+    <w:lsdException w:name="Grid Table 4 Accent 3" w:uiPriority="49"/>
+    <w:lsdException w:name="Grid Table 5 Dark Accent 3" w:uiPriority="50"/>
+    <w:lsdException w:name="Grid Table 6 Colorful Accent 3" w:uiPriority="51"/>
+    <w:lsdException w:name="Grid Table 7 Colorful Accent 3" w:uiPriority="52"/>
+    <w:lsdException w:name="Grid Table 1 Light Accent 4" w:uiPriority="46"/>
+    <w:lsdException w:name="Grid Table 2 Accent 4" w:uiPriority="47"/>
+    <w:lsdException w:name="Grid Table 3 Accent 4" w:uiPriority="48"/>
+    <w:lsdException w:name="Grid Table 4 Accent 4" w:uiPriority="49"/>
+    <w:lsdException w:name="Grid Table 5 Dark Accent 4" w:uiPriority="50"/>
+    <w:lsdException w:name="Grid Table 6 Colorful Accent 4" w:uiPriority="51"/>
+    <w:lsdException w:name="Grid Table 7 Colorful Accent 4" w:uiPriority="52"/>
+    <w:lsdException w:name="Grid Table 1 Light Accent 5" w:uiPriority="46"/>
+    <w:lsdException w:name="Grid Table 2 Accent 5" w:uiPriority="47"/>
+    <w:lsdException w:name="Grid Table 3 Accent 5" w:uiPriority="48"/>
+    <w:lsdException w:name="Grid Table 4 Accent 5" w:uiPriority="49"/>
+    <w:lsdException w:name="Grid Table 5 Dark Accent 5" w:uiPriority="50"/>
+    <w:lsdException w:name="Grid Table 6 Colorful Accent 5" w:uiPriority="51"/>
+    <w:lsdException w:name="Grid Table 7 Colorful Accent 5" w:uiPriority="52"/>
+    <w:lsdException w:name="Grid Table 1 Light Accent 6" w:uiPriority="46"/>
+    <w:lsdException w:name="Grid Table 2 Accent 6" w:uiPriority="47"/>
+    <w:lsdException w:name="Grid Table 3 Accent 6" w:uiPriority="48"/>
+    <w:lsdException w:name="Grid Table 4 Accent 6" w:uiPriority="49"/>
+    <w:lsdException w:name="Grid Table 5 Dark Accent 6" w:uiPriority="50"/>
+    <w:lsdException w:name="Grid Table 6 Colorful Accent 6" w:uiPriority="51"/>
+    <w:lsdException w:name="Grid Table 7 Colorful Accent 6" w:uiPriority="52"/>
+    <w:lsdException w:name="List Table 1 Light" w:uiPriority="46"/>
+    <w:lsdException w:name="List Table 2" w:uiPriority="47"/>
+    <w:lsdException w:name="List Table 3" w:uiPriority="48"/>
+    <w:lsdException w:name="List Table 4" w:uiPriority="49"/>
+    <w:lsdException w:name="List Table 5 Dark" w:uiPriority="50"/>
+    <w:lsdException w:name="List Table 6 Colorful" w:uiPriority="51"/>
+    <w:lsdException w:name="List Table 7 Colorful" w:uiPriority="52"/>
+    <w:lsdException w:name="List Table 1 Light Accent 1" w:uiPriority="46"/>
+    <w:lsdException w:name="List Table 2 Accent 1" w:uiPriority="47"/>
+    <w:lsdException w:name="List Table 3 Accent 1" w:uiPriority="48"/>
+    <w:lsdException w:name="List Table 4 Accent 1" w:uiPriority="49"/>
+    <w:lsdException w:name="List Table 5 Dark Accent 1" w:uiPriority="50"/>
+    <w:lsdException w:name="List Table 6 Colorful Accent 1" w:uiPriority="51"/>
+    <w:lsdException w:name="List Table 7 Colorful Accent 1" w:uiPriority="52"/>
+    <w:lsdException w:name="List Table 1 Light Accent 2" w:uiPriority="46"/>
+    <w:lsdException w:name="List Table 2 Accent 2" w:uiPriority="47"/>
+    <w:lsdException w:name="List Table 3 Accent 2" w:uiPriority="48"/>
+    <w:lsdException w:name="List Table 4 Accent 2" w:uiPriority="49"/>
+    <w:lsdException w:name="List Table 5 Dark Accent 2" w:uiPriority="50"/>
+    <w:lsdException w:name="List Table 6 Colorful Accent 2" w:uiPriority="51"/>
+    <w:lsdException w:name="List Table 7 Colorful Accent 2" w:uiPriority="52"/>
+    <w:lsdException w:name="List Table 1 Light Accent 3" w:uiPriority="46"/>
+    <w:lsdException w:name="List Table 2 Accent 3" w:uiPriority="47"/>
+    <w:lsdException w:name="List Table 3 Accent 3" w:uiPriority="48"/>
+    <w:lsdException w:name="List Table 4 Accent 3" w:uiPriority="49"/>
+    <w:lsdException w:name="List Table 5 Dark Accent 3" w:uiPriority="50"/>
+    <w:lsdException w:name="List Table 6 Colorful Accent 3" w:uiPriority="51"/>
+    <w:lsdException w:name="List Table 7 Colorful Accent 3" w:uiPriority="52"/>
+    <w:lsdException w:name="List Table 1 Light Accent 4" w:uiPriority="46"/>
+    <w:lsdException w:name="List Table 2 Accent 4" w:uiPriority="47"/>
+    <w:lsdException w:name="List Table 3 Accent 4" w:uiPriority="48"/>
+    <w:lsdException w:name="List Table 4 Accent 4" w:uiPriority="49"/>
+    <w:lsdException w:name="List Table 5 Dark Accent 4" w:uiPriority="50"/>
+    <w:lsdException w:name="List Table 6 Colorful Accent 4" w:uiPriority="51"/>
+    <w:lsdException w:name="List Table 7 Colorful Accent 4" w:uiPriority="52"/>
+    <w:lsdException w:name="List Table 1 Light Accent 5" w:uiPriority="46"/>
+    <w:lsdException w:name="List Table 2 Accent 5" w:uiPriority="47"/>
+    <w:lsdException w:name="List Table 3 Accent 5" w:uiPriority="48"/>
+    <w:lsdException w:name="List Table 4 Accent 5" w:uiPriority="49"/>
+    <w:lsdException w:name="List Table 5 Dark Accent 5" w:uiPriority="50"/>
+    <w:lsdException w:name="List Table 6 Colorful Accent 5" w:uiPriority="51"/>
+    <w:lsdException w:name="List Table 7 Colorful Accent 5" w:uiPriority="52"/>
+    <w:lsdException w:name="List Table 1 Light Accent 6" w:uiPriority="46"/>
+    <w:lsdException w:name="List Table 2 Accent 6" w:uiPriority="47"/>
+    <w:lsdException w:name="List Table 3 Accent 6" w:uiPriority="48"/>
+    <w:lsdException w:name="List Table 4 Accent 6" w:uiPriority="49"/>
+    <w:lsdException w:name="List Table 5 Dark Accent 6" w:uiPriority="50"/>
+    <w:lsdException w:name="List Table 6 Colorful Accent 6" w:uiPriority="51"/>
+    <w:lsdException w:name="List Table 7 Colorful Accent 6" w:uiPriority="52"/>
+    <w:lsdException w:name="Mention" w:semiHidden="1" w:unhideWhenUsed="1"/>
+    <w:lsdException w:name="Smart Hyperlink" w:semiHidden="1" w:unhideWhenUsed="1"/>
+    <w:lsdException w:name="Hashtag" w:semiHidden="1" w:unhideWhenUsed="1"/>
+    <w:lsdException w:name="Unresolved Mention" w:semiHidden="1" w:unhideWhenUsed="1"/>
+    <w:lsdException w:name="Smart Link" w:semiHidden="1" w:unhideWhenUsed="1"/>
   </w:latentStyles>
   <w:style w:type="paragraph" w:default="1" w:styleId="Normal">
     <w:name w:val="Normal"/>

</xml_diff>